<commit_message>
Joined version of taxa-process linkage table and lots of editing
</commit_message>
<xml_diff>
--- a/figures_and_tables/STable3_metagenomic_summary.docx
+++ b/figures_and_tables/STable3_metagenomic_summary.docx
@@ -35,15 +35,15 @@
               <w:spacing w:line="240" w:lineRule="auto"/>
               <w:rPr>
                 <w:rFonts w:ascii="Times New Roman" w:hAnsi="Times New Roman" w:cs="Times New Roman"/>
-                <w:sz w:val="20"/>
-                <w:szCs w:val="20"/>
-              </w:rPr>
-            </w:pPr>
-            <w:r>
-              <w:rPr>
-                <w:rFonts w:ascii="Times New Roman" w:hAnsi="Times New Roman" w:cs="Times New Roman"/>
-                <w:sz w:val="20"/>
-                <w:szCs w:val="20"/>
+                <w:sz w:val="18"/>
+                <w:szCs w:val="18"/>
+              </w:rPr>
+            </w:pPr>
+            <w:r>
+              <w:rPr>
+                <w:rFonts w:ascii="Times New Roman" w:hAnsi="Times New Roman" w:cs="Times New Roman"/>
+                <w:sz w:val="18"/>
+                <w:szCs w:val="18"/>
               </w:rPr>
               <w:t>Sample ID</w:t>
             </w:r>
@@ -60,15 +60,15 @@
               <w:spacing w:line="240" w:lineRule="auto"/>
               <w:rPr>
                 <w:rFonts w:ascii="Times New Roman" w:hAnsi="Times New Roman" w:cs="Times New Roman"/>
-                <w:sz w:val="20"/>
-                <w:szCs w:val="20"/>
-              </w:rPr>
-            </w:pPr>
-            <w:r>
-              <w:rPr>
-                <w:rFonts w:ascii="Times New Roman" w:hAnsi="Times New Roman" w:cs="Times New Roman"/>
-                <w:sz w:val="20"/>
-                <w:szCs w:val="20"/>
+                <w:sz w:val="18"/>
+                <w:szCs w:val="18"/>
+              </w:rPr>
+            </w:pPr>
+            <w:r>
+              <w:rPr>
+                <w:rFonts w:ascii="Times New Roman" w:hAnsi="Times New Roman" w:cs="Times New Roman"/>
+                <w:sz w:val="18"/>
+                <w:szCs w:val="18"/>
               </w:rPr>
               <w:t>Depth (m)</w:t>
             </w:r>
@@ -85,15 +85,15 @@
               <w:spacing w:line="240" w:lineRule="auto"/>
               <w:rPr>
                 <w:rFonts w:ascii="Times New Roman" w:hAnsi="Times New Roman" w:cs="Times New Roman"/>
-                <w:sz w:val="20"/>
-                <w:szCs w:val="20"/>
-              </w:rPr>
-            </w:pPr>
-            <w:r>
-              <w:rPr>
-                <w:rFonts w:ascii="Times New Roman" w:hAnsi="Times New Roman" w:cs="Times New Roman"/>
-                <w:sz w:val="20"/>
-                <w:szCs w:val="20"/>
+                <w:sz w:val="18"/>
+                <w:szCs w:val="18"/>
+              </w:rPr>
+            </w:pPr>
+            <w:r>
+              <w:rPr>
+                <w:rFonts w:ascii="Times New Roman" w:hAnsi="Times New Roman" w:cs="Times New Roman"/>
+                <w:sz w:val="18"/>
+                <w:szCs w:val="18"/>
               </w:rPr>
               <w:t>Filter size  (µm)</w:t>
             </w:r>
@@ -110,15 +110,15 @@
               <w:spacing w:line="240" w:lineRule="auto"/>
               <w:rPr>
                 <w:rFonts w:ascii="Times New Roman" w:hAnsi="Times New Roman" w:cs="Times New Roman"/>
-                <w:sz w:val="20"/>
-                <w:szCs w:val="20"/>
-              </w:rPr>
-            </w:pPr>
-            <w:r>
-              <w:rPr>
-                <w:rFonts w:ascii="Times New Roman" w:hAnsi="Times New Roman" w:cs="Times New Roman"/>
-                <w:sz w:val="20"/>
-                <w:szCs w:val="20"/>
+                <w:sz w:val="18"/>
+                <w:szCs w:val="18"/>
+              </w:rPr>
+            </w:pPr>
+            <w:r>
+              <w:rPr>
+                <w:rFonts w:ascii="Times New Roman" w:hAnsi="Times New Roman" w:cs="Times New Roman"/>
+                <w:sz w:val="18"/>
+                <w:szCs w:val="18"/>
               </w:rPr>
               <w:t xml:space="preserve">Total trimmed reads </w:t>
             </w:r>
@@ -135,23 +135,23 @@
               <w:spacing w:line="240" w:lineRule="auto"/>
               <w:rPr>
                 <w:rFonts w:ascii="Times New Roman" w:hAnsi="Times New Roman" w:cs="Times New Roman"/>
-                <w:sz w:val="20"/>
-                <w:szCs w:val="20"/>
-              </w:rPr>
-            </w:pPr>
-            <w:r>
-              <w:rPr>
-                <w:rFonts w:ascii="Times New Roman" w:hAnsi="Times New Roman" w:cs="Times New Roman"/>
-                <w:sz w:val="20"/>
-                <w:szCs w:val="20"/>
+                <w:sz w:val="18"/>
+                <w:szCs w:val="18"/>
+              </w:rPr>
+            </w:pPr>
+            <w:r>
+              <w:rPr>
+                <w:rFonts w:ascii="Times New Roman" w:hAnsi="Times New Roman" w:cs="Times New Roman"/>
+                <w:sz w:val="18"/>
+                <w:szCs w:val="18"/>
               </w:rPr>
               <w:t>Total ORFs predicted from reads</w:t>
             </w:r>
             <w:r>
               <w:rPr>
                 <w:rFonts w:ascii="Times New Roman" w:hAnsi="Times New Roman" w:cs="Times New Roman"/>
-                <w:sz w:val="20"/>
-                <w:szCs w:val="20"/>
+                <w:sz w:val="18"/>
+                <w:szCs w:val="18"/>
               </w:rPr>
               <w:t xml:space="preserve"> (% KEGG matches)</w:t>
             </w:r>
@@ -168,15 +168,15 @@
               <w:spacing w:line="240" w:lineRule="auto"/>
               <w:rPr>
                 <w:rFonts w:ascii="Times New Roman" w:hAnsi="Times New Roman" w:cs="Times New Roman"/>
-                <w:sz w:val="20"/>
-                <w:szCs w:val="20"/>
-              </w:rPr>
-            </w:pPr>
-            <w:r>
-              <w:rPr>
-                <w:rFonts w:ascii="Times New Roman" w:hAnsi="Times New Roman" w:cs="Times New Roman"/>
-                <w:sz w:val="20"/>
-                <w:szCs w:val="20"/>
+                <w:sz w:val="18"/>
+                <w:szCs w:val="18"/>
+              </w:rPr>
+            </w:pPr>
+            <w:r>
+              <w:rPr>
+                <w:rFonts w:ascii="Times New Roman" w:hAnsi="Times New Roman" w:cs="Times New Roman"/>
+                <w:sz w:val="18"/>
+                <w:szCs w:val="18"/>
               </w:rPr>
               <w:t>Total Scaffolds</w:t>
             </w:r>
@@ -187,15 +187,15 @@
               <w:spacing w:line="240" w:lineRule="auto"/>
               <w:rPr>
                 <w:rFonts w:ascii="Times New Roman" w:hAnsi="Times New Roman" w:cs="Times New Roman"/>
-                <w:sz w:val="20"/>
-                <w:szCs w:val="20"/>
-              </w:rPr>
-            </w:pPr>
-            <w:r>
-              <w:rPr>
-                <w:rFonts w:ascii="Times New Roman" w:hAnsi="Times New Roman" w:cs="Times New Roman"/>
-                <w:sz w:val="20"/>
-                <w:szCs w:val="20"/>
+                <w:sz w:val="18"/>
+                <w:szCs w:val="18"/>
+              </w:rPr>
+            </w:pPr>
+            <w:r>
+              <w:rPr>
+                <w:rFonts w:ascii="Times New Roman" w:hAnsi="Times New Roman" w:cs="Times New Roman"/>
+                <w:sz w:val="18"/>
+                <w:szCs w:val="18"/>
               </w:rPr>
               <w:t>(reads assembled)</w:t>
             </w:r>
@@ -212,15 +212,15 @@
               <w:spacing w:line="240" w:lineRule="auto"/>
               <w:rPr>
                 <w:rFonts w:ascii="Times New Roman" w:hAnsi="Times New Roman" w:cs="Times New Roman"/>
-                <w:sz w:val="20"/>
-                <w:szCs w:val="20"/>
-              </w:rPr>
-            </w:pPr>
-            <w:r>
-              <w:rPr>
-                <w:rFonts w:ascii="Times New Roman" w:hAnsi="Times New Roman" w:cs="Times New Roman"/>
-                <w:sz w:val="20"/>
-                <w:szCs w:val="20"/>
+                <w:sz w:val="18"/>
+                <w:szCs w:val="18"/>
+              </w:rPr>
+            </w:pPr>
+            <w:r>
+              <w:rPr>
+                <w:rFonts w:ascii="Times New Roman" w:hAnsi="Times New Roman" w:cs="Times New Roman"/>
+                <w:sz w:val="18"/>
+                <w:szCs w:val="18"/>
               </w:rPr>
               <w:t xml:space="preserve">Scaffolds over 10 kb (reads in these </w:t>
             </w:r>
@@ -228,8 +228,8 @@
             <w:r>
               <w:rPr>
                 <w:rFonts w:ascii="Times New Roman" w:hAnsi="Times New Roman" w:cs="Times New Roman"/>
-                <w:sz w:val="20"/>
-                <w:szCs w:val="20"/>
+                <w:sz w:val="18"/>
+                <w:szCs w:val="18"/>
               </w:rPr>
               <w:t>contigs</w:t>
             </w:r>
@@ -237,8 +237,8 @@
             <w:r>
               <w:rPr>
                 <w:rFonts w:ascii="Times New Roman" w:hAnsi="Times New Roman" w:cs="Times New Roman"/>
-                <w:sz w:val="20"/>
-                <w:szCs w:val="20"/>
+                <w:sz w:val="18"/>
+                <w:szCs w:val="18"/>
               </w:rPr>
               <w:t>)</w:t>
             </w:r>
@@ -255,15 +255,15 @@
               <w:spacing w:line="240" w:lineRule="auto"/>
               <w:rPr>
                 <w:rFonts w:ascii="Times New Roman" w:hAnsi="Times New Roman" w:cs="Times New Roman"/>
-                <w:sz w:val="20"/>
-                <w:szCs w:val="20"/>
-              </w:rPr>
-            </w:pPr>
-            <w:r>
-              <w:rPr>
-                <w:rFonts w:ascii="Times New Roman" w:hAnsi="Times New Roman" w:cs="Times New Roman"/>
-                <w:sz w:val="20"/>
-                <w:szCs w:val="20"/>
+                <w:sz w:val="18"/>
+                <w:szCs w:val="18"/>
+              </w:rPr>
+            </w:pPr>
+            <w:r>
+              <w:rPr>
+                <w:rFonts w:ascii="Times New Roman" w:hAnsi="Times New Roman" w:cs="Times New Roman"/>
+                <w:sz w:val="18"/>
+                <w:szCs w:val="18"/>
               </w:rPr>
               <w:t xml:space="preserve">Annotated predicted ORFs from </w:t>
             </w:r>
@@ -271,8 +271,8 @@
             <w:r>
               <w:rPr>
                 <w:rFonts w:ascii="Times New Roman" w:hAnsi="Times New Roman" w:cs="Times New Roman"/>
-                <w:sz w:val="20"/>
-                <w:szCs w:val="20"/>
+                <w:sz w:val="18"/>
+                <w:szCs w:val="18"/>
               </w:rPr>
               <w:t>contigs</w:t>
             </w:r>
@@ -280,8 +280,8 @@
             <w:r>
               <w:rPr>
                 <w:rFonts w:ascii="Times New Roman" w:hAnsi="Times New Roman" w:cs="Times New Roman"/>
-                <w:sz w:val="20"/>
-                <w:szCs w:val="20"/>
+                <w:sz w:val="18"/>
+                <w:szCs w:val="18"/>
               </w:rPr>
               <w:t xml:space="preserve"> (total ORFs)</w:t>
             </w:r>
@@ -290,7 +290,7 @@
       </w:tr>
       <w:tr>
         <w:trPr>
-          <w:trHeight w:val="539"/>
+          <w:trHeight w:val="720"/>
         </w:trPr>
         <w:tc>
           <w:tcPr>
@@ -306,15 +306,15 @@
               <w:spacing w:line="240" w:lineRule="auto"/>
               <w:rPr>
                 <w:rFonts w:ascii="Times New Roman" w:hAnsi="Times New Roman" w:cs="Times New Roman"/>
-                <w:sz w:val="20"/>
-                <w:szCs w:val="20"/>
-              </w:rPr>
-            </w:pPr>
-            <w:r>
-              <w:rPr>
-                <w:rFonts w:ascii="Times New Roman" w:hAnsi="Times New Roman" w:cs="Times New Roman"/>
-                <w:sz w:val="20"/>
-                <w:szCs w:val="20"/>
+                <w:sz w:val="18"/>
+                <w:szCs w:val="18"/>
+              </w:rPr>
+            </w:pPr>
+            <w:r>
+              <w:rPr>
+                <w:rFonts w:ascii="Times New Roman" w:hAnsi="Times New Roman" w:cs="Times New Roman"/>
+                <w:sz w:val="18"/>
+                <w:szCs w:val="18"/>
               </w:rPr>
               <w:t>GS374</w:t>
             </w:r>
@@ -334,15 +334,15 @@
               <w:spacing w:line="240" w:lineRule="auto"/>
               <w:rPr>
                 <w:rFonts w:ascii="Times New Roman" w:hAnsi="Times New Roman" w:cs="Times New Roman"/>
-                <w:sz w:val="20"/>
-                <w:szCs w:val="20"/>
-              </w:rPr>
-            </w:pPr>
-            <w:r>
-              <w:rPr>
-                <w:rFonts w:ascii="Times New Roman" w:hAnsi="Times New Roman" w:cs="Times New Roman"/>
-                <w:sz w:val="20"/>
-                <w:szCs w:val="20"/>
+                <w:sz w:val="18"/>
+                <w:szCs w:val="18"/>
+              </w:rPr>
+            </w:pPr>
+            <w:r>
+              <w:rPr>
+                <w:rFonts w:ascii="Times New Roman" w:hAnsi="Times New Roman" w:cs="Times New Roman"/>
+                <w:sz w:val="18"/>
+                <w:szCs w:val="18"/>
               </w:rPr>
               <w:t>1.7</w:t>
             </w:r>
@@ -362,15 +362,15 @@
               <w:spacing w:line="240" w:lineRule="auto"/>
               <w:rPr>
                 <w:rFonts w:ascii="Times New Roman" w:hAnsi="Times New Roman" w:cs="Times New Roman"/>
-                <w:sz w:val="20"/>
-                <w:szCs w:val="20"/>
-              </w:rPr>
-            </w:pPr>
-            <w:r>
-              <w:rPr>
-                <w:rFonts w:ascii="Times New Roman" w:hAnsi="Times New Roman" w:cs="Times New Roman"/>
-                <w:sz w:val="20"/>
-                <w:szCs w:val="20"/>
+                <w:sz w:val="18"/>
+                <w:szCs w:val="18"/>
+              </w:rPr>
+            </w:pPr>
+            <w:r>
+              <w:rPr>
+                <w:rFonts w:ascii="Times New Roman" w:hAnsi="Times New Roman" w:cs="Times New Roman"/>
+                <w:sz w:val="18"/>
+                <w:szCs w:val="18"/>
               </w:rPr>
               <w:t>0.1</w:t>
             </w:r>
@@ -381,15 +381,15 @@
               <w:spacing w:line="240" w:lineRule="auto"/>
               <w:rPr>
                 <w:rFonts w:ascii="Times New Roman" w:hAnsi="Times New Roman" w:cs="Times New Roman"/>
-                <w:sz w:val="20"/>
-                <w:szCs w:val="20"/>
-              </w:rPr>
-            </w:pPr>
-            <w:r>
-              <w:rPr>
-                <w:rFonts w:ascii="Times New Roman" w:hAnsi="Times New Roman" w:cs="Times New Roman"/>
-                <w:sz w:val="20"/>
-                <w:szCs w:val="20"/>
+                <w:sz w:val="18"/>
+                <w:szCs w:val="18"/>
+              </w:rPr>
+            </w:pPr>
+            <w:r>
+              <w:rPr>
+                <w:rFonts w:ascii="Times New Roman" w:hAnsi="Times New Roman" w:cs="Times New Roman"/>
+                <w:sz w:val="18"/>
+                <w:szCs w:val="18"/>
               </w:rPr>
               <w:t>0.8</w:t>
             </w:r>
@@ -400,15 +400,15 @@
               <w:spacing w:line="240" w:lineRule="auto"/>
               <w:rPr>
                 <w:rFonts w:ascii="Times New Roman" w:hAnsi="Times New Roman" w:cs="Times New Roman"/>
-                <w:sz w:val="20"/>
-                <w:szCs w:val="20"/>
-              </w:rPr>
-            </w:pPr>
-            <w:r>
-              <w:rPr>
-                <w:rFonts w:ascii="Times New Roman" w:hAnsi="Times New Roman" w:cs="Times New Roman"/>
-                <w:sz w:val="20"/>
-                <w:szCs w:val="20"/>
+                <w:sz w:val="18"/>
+                <w:szCs w:val="18"/>
+              </w:rPr>
+            </w:pPr>
+            <w:r>
+              <w:rPr>
+                <w:rFonts w:ascii="Times New Roman" w:hAnsi="Times New Roman" w:cs="Times New Roman"/>
+                <w:sz w:val="18"/>
+                <w:szCs w:val="18"/>
               </w:rPr>
               <w:t>3.0</w:t>
             </w:r>
@@ -428,15 +428,15 @@
               <w:spacing w:line="240" w:lineRule="auto"/>
               <w:rPr>
                 <w:rFonts w:ascii="Times New Roman" w:hAnsi="Times New Roman" w:cs="Times New Roman"/>
-                <w:sz w:val="20"/>
-                <w:szCs w:val="20"/>
-              </w:rPr>
-            </w:pPr>
-            <w:r>
-              <w:rPr>
-                <w:rFonts w:ascii="Times New Roman" w:hAnsi="Times New Roman" w:cs="Times New Roman"/>
-                <w:sz w:val="20"/>
-                <w:szCs w:val="20"/>
+                <w:sz w:val="18"/>
+                <w:szCs w:val="18"/>
+              </w:rPr>
+            </w:pPr>
+            <w:r>
+              <w:rPr>
+                <w:rFonts w:ascii="Times New Roman" w:hAnsi="Times New Roman" w:cs="Times New Roman"/>
+                <w:sz w:val="18"/>
+                <w:szCs w:val="18"/>
               </w:rPr>
               <w:t>494 573</w:t>
             </w:r>
@@ -447,15 +447,15 @@
               <w:spacing w:line="240" w:lineRule="auto"/>
               <w:rPr>
                 <w:rFonts w:ascii="Times New Roman" w:hAnsi="Times New Roman" w:cs="Times New Roman"/>
-                <w:sz w:val="20"/>
-                <w:szCs w:val="20"/>
-              </w:rPr>
-            </w:pPr>
-            <w:r>
-              <w:rPr>
-                <w:rFonts w:ascii="Times New Roman" w:hAnsi="Times New Roman" w:cs="Times New Roman"/>
-                <w:sz w:val="20"/>
-                <w:szCs w:val="20"/>
+                <w:sz w:val="18"/>
+                <w:szCs w:val="18"/>
+              </w:rPr>
+            </w:pPr>
+            <w:r>
+              <w:rPr>
+                <w:rFonts w:ascii="Times New Roman" w:hAnsi="Times New Roman" w:cs="Times New Roman"/>
+                <w:sz w:val="18"/>
+                <w:szCs w:val="18"/>
               </w:rPr>
               <w:t>472 635</w:t>
             </w:r>
@@ -466,15 +466,15 @@
               <w:spacing w:line="240" w:lineRule="auto"/>
               <w:rPr>
                 <w:rFonts w:ascii="Times New Roman" w:hAnsi="Times New Roman" w:cs="Times New Roman"/>
-                <w:sz w:val="20"/>
-                <w:szCs w:val="20"/>
-              </w:rPr>
-            </w:pPr>
-            <w:r>
-              <w:rPr>
-                <w:rFonts w:ascii="Times New Roman" w:hAnsi="Times New Roman" w:cs="Times New Roman"/>
-                <w:sz w:val="20"/>
-                <w:szCs w:val="20"/>
+                <w:sz w:val="18"/>
+                <w:szCs w:val="18"/>
+              </w:rPr>
+            </w:pPr>
+            <w:r>
+              <w:rPr>
+                <w:rFonts w:ascii="Times New Roman" w:hAnsi="Times New Roman" w:cs="Times New Roman"/>
+                <w:sz w:val="18"/>
+                <w:szCs w:val="18"/>
               </w:rPr>
               <w:t>158 121</w:t>
             </w:r>
@@ -494,23 +494,23 @@
               <w:spacing w:line="240" w:lineRule="auto"/>
               <w:rPr>
                 <w:rFonts w:ascii="Times New Roman" w:hAnsi="Times New Roman" w:cs="Times New Roman"/>
-                <w:sz w:val="20"/>
-                <w:szCs w:val="20"/>
-              </w:rPr>
-            </w:pPr>
-            <w:r>
-              <w:rPr>
-                <w:rFonts w:ascii="Times New Roman" w:hAnsi="Times New Roman" w:cs="Times New Roman"/>
-                <w:sz w:val="20"/>
-                <w:szCs w:val="20"/>
+                <w:sz w:val="18"/>
+                <w:szCs w:val="18"/>
+              </w:rPr>
+            </w:pPr>
+            <w:r>
+              <w:rPr>
+                <w:rFonts w:ascii="Times New Roman" w:hAnsi="Times New Roman" w:cs="Times New Roman"/>
+                <w:sz w:val="18"/>
+                <w:szCs w:val="18"/>
               </w:rPr>
               <w:t>533 468</w:t>
             </w:r>
             <w:r>
               <w:rPr>
                 <w:rFonts w:ascii="Times New Roman" w:hAnsi="Times New Roman" w:cs="Times New Roman"/>
-                <w:sz w:val="20"/>
-                <w:szCs w:val="20"/>
+                <w:sz w:val="18"/>
+                <w:szCs w:val="18"/>
               </w:rPr>
               <w:t xml:space="preserve"> (31)</w:t>
             </w:r>
@@ -522,23 +522,23 @@
               <w:spacing w:line="240" w:lineRule="auto"/>
               <w:rPr>
                 <w:rFonts w:ascii="Times New Roman" w:hAnsi="Times New Roman" w:cs="Times New Roman"/>
-                <w:sz w:val="20"/>
-                <w:szCs w:val="20"/>
-              </w:rPr>
-            </w:pPr>
-            <w:r>
-              <w:rPr>
-                <w:rFonts w:ascii="Times New Roman" w:hAnsi="Times New Roman" w:cs="Times New Roman"/>
-                <w:sz w:val="20"/>
-                <w:szCs w:val="20"/>
+                <w:sz w:val="18"/>
+                <w:szCs w:val="18"/>
+              </w:rPr>
+            </w:pPr>
+            <w:r>
+              <w:rPr>
+                <w:rFonts w:ascii="Times New Roman" w:hAnsi="Times New Roman" w:cs="Times New Roman"/>
+                <w:sz w:val="18"/>
+                <w:szCs w:val="18"/>
               </w:rPr>
               <w:t>470 949</w:t>
             </w:r>
             <w:r>
               <w:rPr>
                 <w:rFonts w:ascii="Times New Roman" w:hAnsi="Times New Roman" w:cs="Times New Roman"/>
-                <w:sz w:val="20"/>
-                <w:szCs w:val="20"/>
+                <w:sz w:val="18"/>
+                <w:szCs w:val="18"/>
               </w:rPr>
               <w:t xml:space="preserve"> (52)</w:t>
             </w:r>
@@ -550,23 +550,23 @@
               <w:spacing w:line="240" w:lineRule="auto"/>
               <w:rPr>
                 <w:rFonts w:ascii="Times New Roman" w:hAnsi="Times New Roman" w:cs="Times New Roman"/>
-                <w:sz w:val="20"/>
-                <w:szCs w:val="20"/>
-              </w:rPr>
-            </w:pPr>
-            <w:r>
-              <w:rPr>
-                <w:rFonts w:ascii="Times New Roman" w:hAnsi="Times New Roman" w:cs="Times New Roman"/>
-                <w:sz w:val="20"/>
-                <w:szCs w:val="20"/>
+                <w:sz w:val="18"/>
+                <w:szCs w:val="18"/>
+              </w:rPr>
+            </w:pPr>
+            <w:r>
+              <w:rPr>
+                <w:rFonts w:ascii="Times New Roman" w:hAnsi="Times New Roman" w:cs="Times New Roman"/>
+                <w:sz w:val="18"/>
+                <w:szCs w:val="18"/>
               </w:rPr>
               <w:t>158 573</w:t>
             </w:r>
             <w:r>
               <w:rPr>
                 <w:rFonts w:ascii="Times New Roman" w:hAnsi="Times New Roman" w:cs="Times New Roman"/>
-                <w:sz w:val="20"/>
-                <w:szCs w:val="20"/>
+                <w:sz w:val="18"/>
+                <w:szCs w:val="18"/>
               </w:rPr>
               <w:t xml:space="preserve"> (50)</w:t>
             </w:r>
@@ -586,15 +586,15 @@
               <w:spacing w:line="240" w:lineRule="auto"/>
               <w:rPr>
                 <w:rFonts w:ascii="Times New Roman" w:hAnsi="Times New Roman" w:cs="Times New Roman"/>
-                <w:sz w:val="20"/>
-                <w:szCs w:val="20"/>
-              </w:rPr>
-            </w:pPr>
-            <w:r>
-              <w:rPr>
-                <w:rFonts w:ascii="Times New Roman" w:hAnsi="Times New Roman" w:cs="Times New Roman"/>
-                <w:sz w:val="20"/>
-                <w:szCs w:val="20"/>
+                <w:sz w:val="18"/>
+                <w:szCs w:val="18"/>
+              </w:rPr>
+            </w:pPr>
+            <w:r>
+              <w:rPr>
+                <w:rFonts w:ascii="Times New Roman" w:hAnsi="Times New Roman" w:cs="Times New Roman"/>
+                <w:sz w:val="18"/>
+                <w:szCs w:val="18"/>
               </w:rPr>
               <w:t>4 318 (63 194)</w:t>
             </w:r>
@@ -605,15 +605,15 @@
               <w:spacing w:line="240" w:lineRule="auto"/>
               <w:rPr>
                 <w:rFonts w:ascii="Times New Roman" w:hAnsi="Times New Roman" w:cs="Times New Roman"/>
-                <w:sz w:val="20"/>
-                <w:szCs w:val="20"/>
-              </w:rPr>
-            </w:pPr>
-            <w:r>
-              <w:rPr>
-                <w:rFonts w:ascii="Times New Roman" w:hAnsi="Times New Roman" w:cs="Times New Roman"/>
-                <w:sz w:val="20"/>
-                <w:szCs w:val="20"/>
+                <w:sz w:val="18"/>
+                <w:szCs w:val="18"/>
+              </w:rPr>
+            </w:pPr>
+            <w:r>
+              <w:rPr>
+                <w:rFonts w:ascii="Times New Roman" w:hAnsi="Times New Roman" w:cs="Times New Roman"/>
+                <w:sz w:val="18"/>
+                <w:szCs w:val="18"/>
               </w:rPr>
               <w:t>4 161 (126 519)</w:t>
             </w:r>
@@ -624,15 +624,15 @@
               <w:spacing w:line="240" w:lineRule="auto"/>
               <w:rPr>
                 <w:rFonts w:ascii="Times New Roman" w:hAnsi="Times New Roman" w:cs="Times New Roman"/>
-                <w:sz w:val="20"/>
-                <w:szCs w:val="20"/>
-              </w:rPr>
-            </w:pPr>
-            <w:r>
-              <w:rPr>
-                <w:rFonts w:ascii="Times New Roman" w:hAnsi="Times New Roman" w:cs="Times New Roman"/>
-                <w:sz w:val="20"/>
-                <w:szCs w:val="20"/>
+                <w:sz w:val="18"/>
+                <w:szCs w:val="18"/>
+              </w:rPr>
+            </w:pPr>
+            <w:r>
+              <w:rPr>
+                <w:rFonts w:ascii="Times New Roman" w:hAnsi="Times New Roman" w:cs="Times New Roman"/>
+                <w:sz w:val="18"/>
+                <w:szCs w:val="18"/>
               </w:rPr>
               <w:t>2 584 (39 591)</w:t>
             </w:r>
@@ -652,15 +652,15 @@
               <w:spacing w:line="240" w:lineRule="auto"/>
               <w:rPr>
                 <w:rFonts w:ascii="Times New Roman" w:hAnsi="Times New Roman" w:cs="Times New Roman"/>
-                <w:sz w:val="20"/>
-                <w:szCs w:val="20"/>
-              </w:rPr>
-            </w:pPr>
-            <w:r>
-              <w:rPr>
-                <w:rFonts w:ascii="Times New Roman" w:hAnsi="Times New Roman" w:cs="Times New Roman"/>
-                <w:sz w:val="20"/>
-                <w:szCs w:val="20"/>
+                <w:sz w:val="18"/>
+                <w:szCs w:val="18"/>
+              </w:rPr>
+            </w:pPr>
+            <w:r>
+              <w:rPr>
+                <w:rFonts w:ascii="Times New Roman" w:hAnsi="Times New Roman" w:cs="Times New Roman"/>
+                <w:sz w:val="18"/>
+                <w:szCs w:val="18"/>
               </w:rPr>
               <w:t>5 (771)</w:t>
             </w:r>
@@ -671,15 +671,15 @@
               <w:spacing w:line="240" w:lineRule="auto"/>
               <w:rPr>
                 <w:rFonts w:ascii="Times New Roman" w:hAnsi="Times New Roman" w:cs="Times New Roman"/>
-                <w:sz w:val="20"/>
-                <w:szCs w:val="20"/>
-              </w:rPr>
-            </w:pPr>
-            <w:r>
-              <w:rPr>
-                <w:rFonts w:ascii="Times New Roman" w:hAnsi="Times New Roman" w:cs="Times New Roman"/>
-                <w:sz w:val="20"/>
-                <w:szCs w:val="20"/>
+                <w:sz w:val="18"/>
+                <w:szCs w:val="18"/>
+              </w:rPr>
+            </w:pPr>
+            <w:r>
+              <w:rPr>
+                <w:rFonts w:ascii="Times New Roman" w:hAnsi="Times New Roman" w:cs="Times New Roman"/>
+                <w:sz w:val="18"/>
+                <w:szCs w:val="18"/>
               </w:rPr>
               <w:t>68 (17 061)</w:t>
             </w:r>
@@ -690,15 +690,15 @@
               <w:spacing w:line="240" w:lineRule="auto"/>
               <w:rPr>
                 <w:rFonts w:ascii="Times New Roman" w:hAnsi="Times New Roman" w:cs="Times New Roman"/>
-                <w:sz w:val="20"/>
-                <w:szCs w:val="20"/>
-              </w:rPr>
-            </w:pPr>
-            <w:r>
-              <w:rPr>
-                <w:rFonts w:ascii="Times New Roman" w:hAnsi="Times New Roman" w:cs="Times New Roman"/>
-                <w:sz w:val="20"/>
-                <w:szCs w:val="20"/>
+                <w:sz w:val="18"/>
+                <w:szCs w:val="18"/>
+              </w:rPr>
+            </w:pPr>
+            <w:r>
+              <w:rPr>
+                <w:rFonts w:ascii="Times New Roman" w:hAnsi="Times New Roman" w:cs="Times New Roman"/>
+                <w:sz w:val="18"/>
+                <w:szCs w:val="18"/>
               </w:rPr>
               <w:t>4 (520)</w:t>
             </w:r>
@@ -718,15 +718,15 @@
               <w:spacing w:line="240" w:lineRule="auto"/>
               <w:rPr>
                 <w:rFonts w:ascii="Times New Roman" w:hAnsi="Times New Roman" w:cs="Times New Roman"/>
-                <w:sz w:val="20"/>
-                <w:szCs w:val="20"/>
-              </w:rPr>
-            </w:pPr>
-            <w:r>
-              <w:rPr>
-                <w:rFonts w:ascii="Times New Roman" w:hAnsi="Times New Roman" w:cs="Times New Roman"/>
-                <w:sz w:val="20"/>
-                <w:szCs w:val="20"/>
+                <w:sz w:val="18"/>
+                <w:szCs w:val="18"/>
+              </w:rPr>
+            </w:pPr>
+            <w:r>
+              <w:rPr>
+                <w:rFonts w:ascii="Times New Roman" w:hAnsi="Times New Roman" w:cs="Times New Roman"/>
+                <w:sz w:val="18"/>
+                <w:szCs w:val="18"/>
               </w:rPr>
               <w:t>33 262 (83 684)</w:t>
             </w:r>
@@ -738,15 +738,15 @@
               <w:spacing w:line="240" w:lineRule="auto"/>
               <w:rPr>
                 <w:rFonts w:ascii="Times New Roman" w:hAnsi="Times New Roman" w:cs="Times New Roman"/>
-                <w:sz w:val="20"/>
-                <w:szCs w:val="20"/>
-              </w:rPr>
-            </w:pPr>
-            <w:r>
-              <w:rPr>
-                <w:rFonts w:ascii="Times New Roman" w:hAnsi="Times New Roman" w:cs="Times New Roman"/>
-                <w:sz w:val="20"/>
-                <w:szCs w:val="20"/>
+                <w:sz w:val="18"/>
+                <w:szCs w:val="18"/>
+              </w:rPr>
+            </w:pPr>
+            <w:r>
+              <w:rPr>
+                <w:rFonts w:ascii="Times New Roman" w:hAnsi="Times New Roman" w:cs="Times New Roman"/>
+                <w:sz w:val="18"/>
+                <w:szCs w:val="18"/>
               </w:rPr>
               <w:t>37 857 (63 140)</w:t>
             </w:r>
@@ -758,15 +758,15 @@
               <w:spacing w:line="240" w:lineRule="auto"/>
               <w:rPr>
                 <w:rFonts w:ascii="Times New Roman" w:hAnsi="Times New Roman" w:cs="Times New Roman"/>
-                <w:sz w:val="20"/>
-                <w:szCs w:val="20"/>
-              </w:rPr>
-            </w:pPr>
-            <w:r>
-              <w:rPr>
-                <w:rFonts w:ascii="Times New Roman" w:hAnsi="Times New Roman" w:cs="Times New Roman"/>
-                <w:sz w:val="20"/>
-                <w:szCs w:val="20"/>
+                <w:sz w:val="18"/>
+                <w:szCs w:val="18"/>
+              </w:rPr>
+            </w:pPr>
+            <w:r>
+              <w:rPr>
+                <w:rFonts w:ascii="Times New Roman" w:hAnsi="Times New Roman" w:cs="Times New Roman"/>
+                <w:sz w:val="18"/>
+                <w:szCs w:val="18"/>
               </w:rPr>
               <w:t>18 126 (28 425)</w:t>
             </w:r>
@@ -775,7 +775,7 @@
       </w:tr>
       <w:tr>
         <w:trPr>
-          <w:trHeight w:val="647"/>
+          <w:trHeight w:val="720"/>
         </w:trPr>
         <w:tc>
           <w:tcPr>
@@ -792,15 +792,15 @@
               <w:spacing w:line="240" w:lineRule="auto"/>
               <w:rPr>
                 <w:rFonts w:ascii="Times New Roman" w:hAnsi="Times New Roman" w:cs="Times New Roman"/>
-                <w:sz w:val="20"/>
-                <w:szCs w:val="20"/>
-              </w:rPr>
-            </w:pPr>
-            <w:r>
-              <w:rPr>
-                <w:rFonts w:ascii="Times New Roman" w:hAnsi="Times New Roman" w:cs="Times New Roman"/>
-                <w:sz w:val="20"/>
-                <w:szCs w:val="20"/>
+                <w:sz w:val="18"/>
+                <w:szCs w:val="18"/>
+              </w:rPr>
+            </w:pPr>
+            <w:r>
+              <w:rPr>
+                <w:rFonts w:ascii="Times New Roman" w:hAnsi="Times New Roman" w:cs="Times New Roman"/>
+                <w:sz w:val="18"/>
+                <w:szCs w:val="18"/>
               </w:rPr>
               <w:t>GS375</w:t>
             </w:r>
@@ -821,15 +821,15 @@
               <w:spacing w:line="240" w:lineRule="auto"/>
               <w:rPr>
                 <w:rFonts w:ascii="Times New Roman" w:hAnsi="Times New Roman" w:cs="Times New Roman"/>
-                <w:sz w:val="20"/>
-                <w:szCs w:val="20"/>
-              </w:rPr>
-            </w:pPr>
-            <w:r>
-              <w:rPr>
-                <w:rFonts w:ascii="Times New Roman" w:hAnsi="Times New Roman" w:cs="Times New Roman"/>
-                <w:sz w:val="20"/>
-                <w:szCs w:val="20"/>
+                <w:sz w:val="18"/>
+                <w:szCs w:val="18"/>
+              </w:rPr>
+            </w:pPr>
+            <w:r>
+              <w:rPr>
+                <w:rFonts w:ascii="Times New Roman" w:hAnsi="Times New Roman" w:cs="Times New Roman"/>
+                <w:sz w:val="18"/>
+                <w:szCs w:val="18"/>
               </w:rPr>
               <w:t>4.2</w:t>
             </w:r>
@@ -850,15 +850,15 @@
               <w:spacing w:line="240" w:lineRule="auto"/>
               <w:rPr>
                 <w:rFonts w:ascii="Times New Roman" w:hAnsi="Times New Roman" w:cs="Times New Roman"/>
-                <w:sz w:val="20"/>
-                <w:szCs w:val="20"/>
-              </w:rPr>
-            </w:pPr>
-            <w:r>
-              <w:rPr>
-                <w:rFonts w:ascii="Times New Roman" w:hAnsi="Times New Roman" w:cs="Times New Roman"/>
-                <w:sz w:val="20"/>
-                <w:szCs w:val="20"/>
+                <w:sz w:val="18"/>
+                <w:szCs w:val="18"/>
+              </w:rPr>
+            </w:pPr>
+            <w:r>
+              <w:rPr>
+                <w:rFonts w:ascii="Times New Roman" w:hAnsi="Times New Roman" w:cs="Times New Roman"/>
+                <w:sz w:val="18"/>
+                <w:szCs w:val="18"/>
               </w:rPr>
               <w:t>0.1</w:t>
             </w:r>
@@ -869,15 +869,15 @@
               <w:spacing w:line="240" w:lineRule="auto"/>
               <w:rPr>
                 <w:rFonts w:ascii="Times New Roman" w:hAnsi="Times New Roman" w:cs="Times New Roman"/>
-                <w:sz w:val="20"/>
-                <w:szCs w:val="20"/>
-              </w:rPr>
-            </w:pPr>
-            <w:r>
-              <w:rPr>
-                <w:rFonts w:ascii="Times New Roman" w:hAnsi="Times New Roman" w:cs="Times New Roman"/>
-                <w:sz w:val="20"/>
-                <w:szCs w:val="20"/>
+                <w:sz w:val="18"/>
+                <w:szCs w:val="18"/>
+              </w:rPr>
+            </w:pPr>
+            <w:r>
+              <w:rPr>
+                <w:rFonts w:ascii="Times New Roman" w:hAnsi="Times New Roman" w:cs="Times New Roman"/>
+                <w:sz w:val="18"/>
+                <w:szCs w:val="18"/>
               </w:rPr>
               <w:t>0.8</w:t>
             </w:r>
@@ -888,15 +888,15 @@
               <w:spacing w:line="240" w:lineRule="auto"/>
               <w:rPr>
                 <w:rFonts w:ascii="Times New Roman" w:hAnsi="Times New Roman" w:cs="Times New Roman"/>
-                <w:sz w:val="20"/>
-                <w:szCs w:val="20"/>
-              </w:rPr>
-            </w:pPr>
-            <w:r>
-              <w:rPr>
-                <w:rFonts w:ascii="Times New Roman" w:hAnsi="Times New Roman" w:cs="Times New Roman"/>
-                <w:sz w:val="20"/>
-                <w:szCs w:val="20"/>
+                <w:sz w:val="18"/>
+                <w:szCs w:val="18"/>
+              </w:rPr>
+            </w:pPr>
+            <w:r>
+              <w:rPr>
+                <w:rFonts w:ascii="Times New Roman" w:hAnsi="Times New Roman" w:cs="Times New Roman"/>
+                <w:sz w:val="18"/>
+                <w:szCs w:val="18"/>
               </w:rPr>
               <w:t>3.0</w:t>
             </w:r>
@@ -917,15 +917,15 @@
               <w:spacing w:line="240" w:lineRule="auto"/>
               <w:rPr>
                 <w:rFonts w:ascii="Times New Roman" w:hAnsi="Times New Roman" w:cs="Times New Roman"/>
-                <w:sz w:val="20"/>
-                <w:szCs w:val="20"/>
-              </w:rPr>
-            </w:pPr>
-            <w:r>
-              <w:rPr>
-                <w:rFonts w:ascii="Times New Roman" w:hAnsi="Times New Roman" w:cs="Times New Roman"/>
-                <w:sz w:val="20"/>
-                <w:szCs w:val="20"/>
+                <w:sz w:val="18"/>
+                <w:szCs w:val="18"/>
+              </w:rPr>
+            </w:pPr>
+            <w:r>
+              <w:rPr>
+                <w:rFonts w:ascii="Times New Roman" w:hAnsi="Times New Roman" w:cs="Times New Roman"/>
+                <w:sz w:val="18"/>
+                <w:szCs w:val="18"/>
               </w:rPr>
               <w:t>541 962</w:t>
             </w:r>
@@ -936,15 +936,15 @@
               <w:spacing w:line="240" w:lineRule="auto"/>
               <w:rPr>
                 <w:rFonts w:ascii="Times New Roman" w:hAnsi="Times New Roman" w:cs="Times New Roman"/>
-                <w:sz w:val="20"/>
-                <w:szCs w:val="20"/>
-              </w:rPr>
-            </w:pPr>
-            <w:r>
-              <w:rPr>
-                <w:rFonts w:ascii="Times New Roman" w:hAnsi="Times New Roman" w:cs="Times New Roman"/>
-                <w:sz w:val="20"/>
-                <w:szCs w:val="20"/>
+                <w:sz w:val="18"/>
+                <w:szCs w:val="18"/>
+              </w:rPr>
+            </w:pPr>
+            <w:r>
+              <w:rPr>
+                <w:rFonts w:ascii="Times New Roman" w:hAnsi="Times New Roman" w:cs="Times New Roman"/>
+                <w:sz w:val="18"/>
+                <w:szCs w:val="18"/>
               </w:rPr>
               <w:t>472 570</w:t>
             </w:r>
@@ -955,15 +955,15 @@
               <w:spacing w:line="240" w:lineRule="auto"/>
               <w:rPr>
                 <w:rFonts w:ascii="Times New Roman" w:hAnsi="Times New Roman" w:cs="Times New Roman"/>
-                <w:sz w:val="20"/>
-                <w:szCs w:val="20"/>
-              </w:rPr>
-            </w:pPr>
-            <w:r>
-              <w:rPr>
-                <w:rFonts w:ascii="Times New Roman" w:hAnsi="Times New Roman" w:cs="Times New Roman"/>
-                <w:sz w:val="20"/>
-                <w:szCs w:val="20"/>
+                <w:sz w:val="18"/>
+                <w:szCs w:val="18"/>
+              </w:rPr>
+            </w:pPr>
+            <w:r>
+              <w:rPr>
+                <w:rFonts w:ascii="Times New Roman" w:hAnsi="Times New Roman" w:cs="Times New Roman"/>
+                <w:sz w:val="18"/>
+                <w:szCs w:val="18"/>
               </w:rPr>
               <w:t>321 112</w:t>
             </w:r>
@@ -984,23 +984,23 @@
               <w:spacing w:line="240" w:lineRule="auto"/>
               <w:rPr>
                 <w:rFonts w:ascii="Times New Roman" w:hAnsi="Times New Roman" w:cs="Times New Roman"/>
-                <w:sz w:val="20"/>
-                <w:szCs w:val="20"/>
-              </w:rPr>
-            </w:pPr>
-            <w:r>
-              <w:rPr>
-                <w:rFonts w:ascii="Times New Roman" w:hAnsi="Times New Roman" w:cs="Times New Roman"/>
-                <w:sz w:val="20"/>
-                <w:szCs w:val="20"/>
+                <w:sz w:val="18"/>
+                <w:szCs w:val="18"/>
+              </w:rPr>
+            </w:pPr>
+            <w:r>
+              <w:rPr>
+                <w:rFonts w:ascii="Times New Roman" w:hAnsi="Times New Roman" w:cs="Times New Roman"/>
+                <w:sz w:val="18"/>
+                <w:szCs w:val="18"/>
               </w:rPr>
               <w:t>556 791</w:t>
             </w:r>
             <w:r>
               <w:rPr>
                 <w:rFonts w:ascii="Times New Roman" w:hAnsi="Times New Roman" w:cs="Times New Roman"/>
-                <w:sz w:val="20"/>
-                <w:szCs w:val="20"/>
+                <w:sz w:val="18"/>
+                <w:szCs w:val="18"/>
               </w:rPr>
               <w:t xml:space="preserve"> (30)</w:t>
             </w:r>
@@ -1012,23 +1012,23 @@
               <w:spacing w:line="240" w:lineRule="auto"/>
               <w:rPr>
                 <w:rFonts w:ascii="Times New Roman" w:hAnsi="Times New Roman" w:cs="Times New Roman"/>
-                <w:sz w:val="20"/>
-                <w:szCs w:val="20"/>
-              </w:rPr>
-            </w:pPr>
-            <w:r>
-              <w:rPr>
-                <w:rFonts w:ascii="Times New Roman" w:hAnsi="Times New Roman" w:cs="Times New Roman"/>
-                <w:sz w:val="20"/>
-                <w:szCs w:val="20"/>
+                <w:sz w:val="18"/>
+                <w:szCs w:val="18"/>
+              </w:rPr>
+            </w:pPr>
+            <w:r>
+              <w:rPr>
+                <w:rFonts w:ascii="Times New Roman" w:hAnsi="Times New Roman" w:cs="Times New Roman"/>
+                <w:sz w:val="18"/>
+                <w:szCs w:val="18"/>
               </w:rPr>
               <w:t>492 130</w:t>
             </w:r>
             <w:r>
               <w:rPr>
                 <w:rFonts w:ascii="Times New Roman" w:hAnsi="Times New Roman" w:cs="Times New Roman"/>
-                <w:sz w:val="20"/>
-                <w:szCs w:val="20"/>
+                <w:sz w:val="18"/>
+                <w:szCs w:val="18"/>
               </w:rPr>
               <w:t xml:space="preserve"> (53)</w:t>
             </w:r>
@@ -1040,23 +1040,23 @@
               <w:spacing w:line="240" w:lineRule="auto"/>
               <w:rPr>
                 <w:rFonts w:ascii="Times New Roman" w:hAnsi="Times New Roman" w:cs="Times New Roman"/>
-                <w:sz w:val="20"/>
-                <w:szCs w:val="20"/>
-              </w:rPr>
-            </w:pPr>
-            <w:r>
-              <w:rPr>
-                <w:rFonts w:ascii="Times New Roman" w:hAnsi="Times New Roman" w:cs="Times New Roman"/>
-                <w:sz w:val="20"/>
-                <w:szCs w:val="20"/>
+                <w:sz w:val="18"/>
+                <w:szCs w:val="18"/>
+              </w:rPr>
+            </w:pPr>
+            <w:r>
+              <w:rPr>
+                <w:rFonts w:ascii="Times New Roman" w:hAnsi="Times New Roman" w:cs="Times New Roman"/>
+                <w:sz w:val="18"/>
+                <w:szCs w:val="18"/>
               </w:rPr>
               <w:t>324 365</w:t>
             </w:r>
             <w:r>
               <w:rPr>
                 <w:rFonts w:ascii="Times New Roman" w:hAnsi="Times New Roman" w:cs="Times New Roman"/>
-                <w:sz w:val="20"/>
-                <w:szCs w:val="20"/>
+                <w:sz w:val="18"/>
+                <w:szCs w:val="18"/>
               </w:rPr>
               <w:t xml:space="preserve"> (56)</w:t>
             </w:r>
@@ -1077,15 +1077,15 @@
               <w:spacing w:line="240" w:lineRule="auto"/>
               <w:rPr>
                 <w:rFonts w:ascii="Times New Roman" w:hAnsi="Times New Roman" w:cs="Times New Roman"/>
-                <w:sz w:val="20"/>
-                <w:szCs w:val="20"/>
-              </w:rPr>
-            </w:pPr>
-            <w:r>
-              <w:rPr>
-                <w:rFonts w:ascii="Times New Roman" w:hAnsi="Times New Roman" w:cs="Times New Roman"/>
-                <w:sz w:val="20"/>
-                <w:szCs w:val="20"/>
+                <w:sz w:val="18"/>
+                <w:szCs w:val="18"/>
+              </w:rPr>
+            </w:pPr>
+            <w:r>
+              <w:rPr>
+                <w:rFonts w:ascii="Times New Roman" w:hAnsi="Times New Roman" w:cs="Times New Roman"/>
+                <w:sz w:val="18"/>
+                <w:szCs w:val="18"/>
               </w:rPr>
               <w:t>4 899 (80 316)</w:t>
             </w:r>
@@ -1096,15 +1096,15 @@
               <w:spacing w:line="240" w:lineRule="auto"/>
               <w:rPr>
                 <w:rFonts w:ascii="Times New Roman" w:hAnsi="Times New Roman" w:cs="Times New Roman"/>
-                <w:sz w:val="20"/>
-                <w:szCs w:val="20"/>
-              </w:rPr>
-            </w:pPr>
-            <w:r>
-              <w:rPr>
-                <w:rFonts w:ascii="Times New Roman" w:hAnsi="Times New Roman" w:cs="Times New Roman"/>
-                <w:sz w:val="20"/>
-                <w:szCs w:val="20"/>
+                <w:sz w:val="18"/>
+                <w:szCs w:val="18"/>
+              </w:rPr>
+            </w:pPr>
+            <w:r>
+              <w:rPr>
+                <w:rFonts w:ascii="Times New Roman" w:hAnsi="Times New Roman" w:cs="Times New Roman"/>
+                <w:sz w:val="18"/>
+                <w:szCs w:val="18"/>
               </w:rPr>
               <w:t>5 104 (127 243)</w:t>
             </w:r>
@@ -1115,15 +1115,15 @@
               <w:spacing w:line="240" w:lineRule="auto"/>
               <w:rPr>
                 <w:rFonts w:ascii="Times New Roman" w:hAnsi="Times New Roman" w:cs="Times New Roman"/>
-                <w:sz w:val="20"/>
-                <w:szCs w:val="20"/>
-              </w:rPr>
-            </w:pPr>
-            <w:r>
-              <w:rPr>
-                <w:rFonts w:ascii="Times New Roman" w:hAnsi="Times New Roman" w:cs="Times New Roman"/>
-                <w:sz w:val="20"/>
-                <w:szCs w:val="20"/>
+                <w:sz w:val="18"/>
+                <w:szCs w:val="18"/>
+              </w:rPr>
+            </w:pPr>
+            <w:r>
+              <w:rPr>
+                <w:rFonts w:ascii="Times New Roman" w:hAnsi="Times New Roman" w:cs="Times New Roman"/>
+                <w:sz w:val="18"/>
+                <w:szCs w:val="18"/>
               </w:rPr>
               <w:t>3 983 (98 102)</w:t>
             </w:r>
@@ -1144,15 +1144,15 @@
               <w:spacing w:line="240" w:lineRule="auto"/>
               <w:rPr>
                 <w:rFonts w:ascii="Times New Roman" w:hAnsi="Times New Roman" w:cs="Times New Roman"/>
-                <w:sz w:val="20"/>
-                <w:szCs w:val="20"/>
-              </w:rPr>
-            </w:pPr>
-            <w:r>
-              <w:rPr>
-                <w:rFonts w:ascii="Times New Roman" w:hAnsi="Times New Roman" w:cs="Times New Roman"/>
-                <w:sz w:val="20"/>
-                <w:szCs w:val="20"/>
+                <w:sz w:val="18"/>
+                <w:szCs w:val="18"/>
+              </w:rPr>
+            </w:pPr>
+            <w:r>
+              <w:rPr>
+                <w:rFonts w:ascii="Times New Roman" w:hAnsi="Times New Roman" w:cs="Times New Roman"/>
+                <w:sz w:val="18"/>
+                <w:szCs w:val="18"/>
               </w:rPr>
               <w:t>2 (232)</w:t>
             </w:r>
@@ -1163,15 +1163,15 @@
               <w:spacing w:line="240" w:lineRule="auto"/>
               <w:rPr>
                 <w:rFonts w:ascii="Times New Roman" w:hAnsi="Times New Roman" w:cs="Times New Roman"/>
-                <w:sz w:val="20"/>
-                <w:szCs w:val="20"/>
-              </w:rPr>
-            </w:pPr>
-            <w:r>
-              <w:rPr>
-                <w:rFonts w:ascii="Times New Roman" w:hAnsi="Times New Roman" w:cs="Times New Roman"/>
-                <w:sz w:val="20"/>
-                <w:szCs w:val="20"/>
+                <w:sz w:val="18"/>
+                <w:szCs w:val="18"/>
+              </w:rPr>
+            </w:pPr>
+            <w:r>
+              <w:rPr>
+                <w:rFonts w:ascii="Times New Roman" w:hAnsi="Times New Roman" w:cs="Times New Roman"/>
+                <w:sz w:val="18"/>
+                <w:szCs w:val="18"/>
               </w:rPr>
               <w:t>80 (18 461)</w:t>
             </w:r>
@@ -1182,15 +1182,15 @@
               <w:spacing w:line="240" w:lineRule="auto"/>
               <w:rPr>
                 <w:rFonts w:ascii="Times New Roman" w:hAnsi="Times New Roman" w:cs="Times New Roman"/>
-                <w:sz w:val="20"/>
-                <w:szCs w:val="20"/>
-              </w:rPr>
-            </w:pPr>
-            <w:r>
-              <w:rPr>
-                <w:rFonts w:ascii="Times New Roman" w:hAnsi="Times New Roman" w:cs="Times New Roman"/>
-                <w:sz w:val="20"/>
-                <w:szCs w:val="20"/>
+                <w:sz w:val="18"/>
+                <w:szCs w:val="18"/>
+              </w:rPr>
+            </w:pPr>
+            <w:r>
+              <w:rPr>
+                <w:rFonts w:ascii="Times New Roman" w:hAnsi="Times New Roman" w:cs="Times New Roman"/>
+                <w:sz w:val="18"/>
+                <w:szCs w:val="18"/>
               </w:rPr>
               <w:t>69 (14 713)</w:t>
             </w:r>
@@ -1211,15 +1211,15 @@
               <w:spacing w:line="240" w:lineRule="auto"/>
               <w:rPr>
                 <w:rFonts w:ascii="Times New Roman" w:hAnsi="Times New Roman" w:cs="Times New Roman"/>
-                <w:sz w:val="20"/>
-                <w:szCs w:val="20"/>
-              </w:rPr>
-            </w:pPr>
-            <w:r>
-              <w:rPr>
-                <w:rFonts w:ascii="Times New Roman" w:hAnsi="Times New Roman" w:cs="Times New Roman"/>
-                <w:sz w:val="20"/>
-                <w:szCs w:val="20"/>
+                <w:sz w:val="18"/>
+                <w:szCs w:val="18"/>
+              </w:rPr>
+            </w:pPr>
+            <w:r>
+              <w:rPr>
+                <w:rFonts w:ascii="Times New Roman" w:hAnsi="Times New Roman" w:cs="Times New Roman"/>
+                <w:sz w:val="18"/>
+                <w:szCs w:val="18"/>
               </w:rPr>
               <w:t>35 318 (87 631)</w:t>
             </w:r>
@@ -1231,15 +1231,15 @@
               <w:spacing w:line="240" w:lineRule="auto"/>
               <w:rPr>
                 <w:rFonts w:ascii="Times New Roman" w:hAnsi="Times New Roman" w:cs="Times New Roman"/>
-                <w:sz w:val="20"/>
-                <w:szCs w:val="20"/>
-              </w:rPr>
-            </w:pPr>
-            <w:r>
-              <w:rPr>
-                <w:rFonts w:ascii="Times New Roman" w:hAnsi="Times New Roman" w:cs="Times New Roman"/>
-                <w:sz w:val="20"/>
-                <w:szCs w:val="20"/>
+                <w:sz w:val="18"/>
+                <w:szCs w:val="18"/>
+              </w:rPr>
+            </w:pPr>
+            <w:r>
+              <w:rPr>
+                <w:rFonts w:ascii="Times New Roman" w:hAnsi="Times New Roman" w:cs="Times New Roman"/>
+                <w:sz w:val="18"/>
+                <w:szCs w:val="18"/>
               </w:rPr>
               <w:t>42 508 (68 366)</w:t>
             </w:r>
@@ -1251,15 +1251,15 @@
               <w:spacing w:line="240" w:lineRule="auto"/>
               <w:rPr>
                 <w:rFonts w:ascii="Times New Roman" w:hAnsi="Times New Roman" w:cs="Times New Roman"/>
-                <w:sz w:val="20"/>
-                <w:szCs w:val="20"/>
-              </w:rPr>
-            </w:pPr>
-            <w:r>
-              <w:rPr>
-                <w:rFonts w:ascii="Times New Roman" w:hAnsi="Times New Roman" w:cs="Times New Roman"/>
-                <w:sz w:val="20"/>
-                <w:szCs w:val="20"/>
+                <w:sz w:val="18"/>
+                <w:szCs w:val="18"/>
+              </w:rPr>
+            </w:pPr>
+            <w:r>
+              <w:rPr>
+                <w:rFonts w:ascii="Times New Roman" w:hAnsi="Times New Roman" w:cs="Times New Roman"/>
+                <w:sz w:val="18"/>
+                <w:szCs w:val="18"/>
               </w:rPr>
               <w:t>30 938 (68 366)</w:t>
             </w:r>
@@ -1268,7 +1268,7 @@
       </w:tr>
       <w:tr>
         <w:trPr>
-          <w:trHeight w:val="665"/>
+          <w:trHeight w:val="720"/>
         </w:trPr>
         <w:tc>
           <w:tcPr>
@@ -1285,15 +1285,15 @@
               <w:spacing w:line="240" w:lineRule="auto"/>
               <w:rPr>
                 <w:rFonts w:ascii="Times New Roman" w:hAnsi="Times New Roman" w:cs="Times New Roman"/>
-                <w:sz w:val="20"/>
-                <w:szCs w:val="20"/>
-              </w:rPr>
-            </w:pPr>
-            <w:r>
-              <w:rPr>
-                <w:rFonts w:ascii="Times New Roman" w:hAnsi="Times New Roman" w:cs="Times New Roman"/>
-                <w:sz w:val="20"/>
-                <w:szCs w:val="20"/>
+                <w:sz w:val="18"/>
+                <w:szCs w:val="18"/>
+              </w:rPr>
+            </w:pPr>
+            <w:r>
+              <w:rPr>
+                <w:rFonts w:ascii="Times New Roman" w:hAnsi="Times New Roman" w:cs="Times New Roman"/>
+                <w:sz w:val="18"/>
+                <w:szCs w:val="18"/>
               </w:rPr>
               <w:t>GS376</w:t>
             </w:r>
@@ -1314,15 +1314,15 @@
               <w:spacing w:line="240" w:lineRule="auto"/>
               <w:rPr>
                 <w:rFonts w:ascii="Times New Roman" w:hAnsi="Times New Roman" w:cs="Times New Roman"/>
-                <w:sz w:val="20"/>
-                <w:szCs w:val="20"/>
-              </w:rPr>
-            </w:pPr>
-            <w:r>
-              <w:rPr>
-                <w:rFonts w:ascii="Times New Roman" w:hAnsi="Times New Roman" w:cs="Times New Roman"/>
-                <w:sz w:val="20"/>
-                <w:szCs w:val="20"/>
+                <w:sz w:val="18"/>
+                <w:szCs w:val="18"/>
+              </w:rPr>
+            </w:pPr>
+            <w:r>
+              <w:rPr>
+                <w:rFonts w:ascii="Times New Roman" w:hAnsi="Times New Roman" w:cs="Times New Roman"/>
+                <w:sz w:val="18"/>
+                <w:szCs w:val="18"/>
               </w:rPr>
               <w:t>5.7</w:t>
             </w:r>
@@ -1343,15 +1343,15 @@
               <w:spacing w:line="240" w:lineRule="auto"/>
               <w:rPr>
                 <w:rFonts w:ascii="Times New Roman" w:hAnsi="Times New Roman" w:cs="Times New Roman"/>
-                <w:sz w:val="20"/>
-                <w:szCs w:val="20"/>
-              </w:rPr>
-            </w:pPr>
-            <w:r>
-              <w:rPr>
-                <w:rFonts w:ascii="Times New Roman" w:hAnsi="Times New Roman" w:cs="Times New Roman"/>
-                <w:sz w:val="20"/>
-                <w:szCs w:val="20"/>
+                <w:sz w:val="18"/>
+                <w:szCs w:val="18"/>
+              </w:rPr>
+            </w:pPr>
+            <w:r>
+              <w:rPr>
+                <w:rFonts w:ascii="Times New Roman" w:hAnsi="Times New Roman" w:cs="Times New Roman"/>
+                <w:sz w:val="18"/>
+                <w:szCs w:val="18"/>
               </w:rPr>
               <w:t>0.1</w:t>
             </w:r>
@@ -1362,15 +1362,15 @@
               <w:spacing w:line="240" w:lineRule="auto"/>
               <w:rPr>
                 <w:rFonts w:ascii="Times New Roman" w:hAnsi="Times New Roman" w:cs="Times New Roman"/>
-                <w:sz w:val="20"/>
-                <w:szCs w:val="20"/>
-              </w:rPr>
-            </w:pPr>
-            <w:r>
-              <w:rPr>
-                <w:rFonts w:ascii="Times New Roman" w:hAnsi="Times New Roman" w:cs="Times New Roman"/>
-                <w:sz w:val="20"/>
-                <w:szCs w:val="20"/>
+                <w:sz w:val="18"/>
+                <w:szCs w:val="18"/>
+              </w:rPr>
+            </w:pPr>
+            <w:r>
+              <w:rPr>
+                <w:rFonts w:ascii="Times New Roman" w:hAnsi="Times New Roman" w:cs="Times New Roman"/>
+                <w:sz w:val="18"/>
+                <w:szCs w:val="18"/>
               </w:rPr>
               <w:t>0.8</w:t>
             </w:r>
@@ -1381,15 +1381,15 @@
               <w:spacing w:line="240" w:lineRule="auto"/>
               <w:rPr>
                 <w:rFonts w:ascii="Times New Roman" w:hAnsi="Times New Roman" w:cs="Times New Roman"/>
-                <w:sz w:val="20"/>
-                <w:szCs w:val="20"/>
-              </w:rPr>
-            </w:pPr>
-            <w:r>
-              <w:rPr>
-                <w:rFonts w:ascii="Times New Roman" w:hAnsi="Times New Roman" w:cs="Times New Roman"/>
-                <w:sz w:val="20"/>
-                <w:szCs w:val="20"/>
+                <w:sz w:val="18"/>
+                <w:szCs w:val="18"/>
+              </w:rPr>
+            </w:pPr>
+            <w:r>
+              <w:rPr>
+                <w:rFonts w:ascii="Times New Roman" w:hAnsi="Times New Roman" w:cs="Times New Roman"/>
+                <w:sz w:val="18"/>
+                <w:szCs w:val="18"/>
               </w:rPr>
               <w:t>3.0</w:t>
             </w:r>
@@ -1410,15 +1410,15 @@
               <w:spacing w:line="240" w:lineRule="auto"/>
               <w:rPr>
                 <w:rFonts w:ascii="Times New Roman" w:hAnsi="Times New Roman" w:cs="Times New Roman"/>
-                <w:sz w:val="20"/>
-                <w:szCs w:val="20"/>
-              </w:rPr>
-            </w:pPr>
-            <w:r>
-              <w:rPr>
-                <w:rFonts w:ascii="Times New Roman" w:hAnsi="Times New Roman" w:cs="Times New Roman"/>
-                <w:sz w:val="20"/>
-                <w:szCs w:val="20"/>
+                <w:sz w:val="18"/>
+                <w:szCs w:val="18"/>
+              </w:rPr>
+            </w:pPr>
+            <w:r>
+              <w:rPr>
+                <w:rFonts w:ascii="Times New Roman" w:hAnsi="Times New Roman" w:cs="Times New Roman"/>
+                <w:sz w:val="18"/>
+                <w:szCs w:val="18"/>
               </w:rPr>
               <w:t>363 280</w:t>
             </w:r>
@@ -1429,15 +1429,15 @@
               <w:spacing w:line="240" w:lineRule="auto"/>
               <w:rPr>
                 <w:rFonts w:ascii="Times New Roman" w:hAnsi="Times New Roman" w:cs="Times New Roman"/>
-                <w:sz w:val="20"/>
-                <w:szCs w:val="20"/>
-              </w:rPr>
-            </w:pPr>
-            <w:r>
-              <w:rPr>
-                <w:rFonts w:ascii="Times New Roman" w:hAnsi="Times New Roman" w:cs="Times New Roman"/>
-                <w:sz w:val="20"/>
-                <w:szCs w:val="20"/>
+                <w:sz w:val="18"/>
+                <w:szCs w:val="18"/>
+              </w:rPr>
+            </w:pPr>
+            <w:r>
+              <w:rPr>
+                <w:rFonts w:ascii="Times New Roman" w:hAnsi="Times New Roman" w:cs="Times New Roman"/>
+                <w:sz w:val="18"/>
+                <w:szCs w:val="18"/>
               </w:rPr>
               <w:t>484 635</w:t>
             </w:r>
@@ -1448,15 +1448,15 @@
               <w:spacing w:line="240" w:lineRule="auto"/>
               <w:rPr>
                 <w:rFonts w:ascii="Times New Roman" w:hAnsi="Times New Roman" w:cs="Times New Roman"/>
-                <w:sz w:val="20"/>
-                <w:szCs w:val="20"/>
-              </w:rPr>
-            </w:pPr>
-            <w:r>
-              <w:rPr>
-                <w:rFonts w:ascii="Times New Roman" w:hAnsi="Times New Roman" w:cs="Times New Roman"/>
-                <w:sz w:val="20"/>
-                <w:szCs w:val="20"/>
+                <w:sz w:val="18"/>
+                <w:szCs w:val="18"/>
+              </w:rPr>
+            </w:pPr>
+            <w:r>
+              <w:rPr>
+                <w:rFonts w:ascii="Times New Roman" w:hAnsi="Times New Roman" w:cs="Times New Roman"/>
+                <w:sz w:val="18"/>
+                <w:szCs w:val="18"/>
               </w:rPr>
               <w:t>290 428</w:t>
             </w:r>
@@ -1477,23 +1477,23 @@
               <w:spacing w:line="240" w:lineRule="auto"/>
               <w:rPr>
                 <w:rFonts w:ascii="Times New Roman" w:hAnsi="Times New Roman" w:cs="Times New Roman"/>
-                <w:sz w:val="20"/>
-                <w:szCs w:val="20"/>
-              </w:rPr>
-            </w:pPr>
-            <w:r>
-              <w:rPr>
-                <w:rFonts w:ascii="Times New Roman" w:hAnsi="Times New Roman" w:cs="Times New Roman"/>
-                <w:sz w:val="20"/>
-                <w:szCs w:val="20"/>
+                <w:sz w:val="18"/>
+                <w:szCs w:val="18"/>
+              </w:rPr>
+            </w:pPr>
+            <w:r>
+              <w:rPr>
+                <w:rFonts w:ascii="Times New Roman" w:hAnsi="Times New Roman" w:cs="Times New Roman"/>
+                <w:sz w:val="18"/>
+                <w:szCs w:val="18"/>
               </w:rPr>
               <w:t>387 528</w:t>
             </w:r>
             <w:r>
               <w:rPr>
                 <w:rFonts w:ascii="Times New Roman" w:hAnsi="Times New Roman" w:cs="Times New Roman"/>
-                <w:sz w:val="20"/>
-                <w:szCs w:val="20"/>
+                <w:sz w:val="18"/>
+                <w:szCs w:val="18"/>
               </w:rPr>
               <w:t xml:space="preserve"> (25)</w:t>
             </w:r>
@@ -1505,23 +1505,23 @@
               <w:spacing w:line="240" w:lineRule="auto"/>
               <w:rPr>
                 <w:rFonts w:ascii="Times New Roman" w:hAnsi="Times New Roman" w:cs="Times New Roman"/>
-                <w:sz w:val="20"/>
-                <w:szCs w:val="20"/>
-              </w:rPr>
-            </w:pPr>
-            <w:r>
-              <w:rPr>
-                <w:rFonts w:ascii="Times New Roman" w:hAnsi="Times New Roman" w:cs="Times New Roman"/>
-                <w:sz w:val="20"/>
-                <w:szCs w:val="20"/>
+                <w:sz w:val="18"/>
+                <w:szCs w:val="18"/>
+              </w:rPr>
+            </w:pPr>
+            <w:r>
+              <w:rPr>
+                <w:rFonts w:ascii="Times New Roman" w:hAnsi="Times New Roman" w:cs="Times New Roman"/>
+                <w:sz w:val="18"/>
+                <w:szCs w:val="18"/>
               </w:rPr>
               <w:t>448 373</w:t>
             </w:r>
             <w:r>
               <w:rPr>
                 <w:rFonts w:ascii="Times New Roman" w:hAnsi="Times New Roman" w:cs="Times New Roman"/>
-                <w:sz w:val="20"/>
-                <w:szCs w:val="20"/>
+                <w:sz w:val="18"/>
+                <w:szCs w:val="18"/>
               </w:rPr>
               <w:t xml:space="preserve"> (59)</w:t>
             </w:r>
@@ -1533,23 +1533,23 @@
               <w:spacing w:line="240" w:lineRule="auto"/>
               <w:rPr>
                 <w:rFonts w:ascii="Times New Roman" w:hAnsi="Times New Roman" w:cs="Times New Roman"/>
-                <w:sz w:val="20"/>
-                <w:szCs w:val="20"/>
-              </w:rPr>
-            </w:pPr>
-            <w:r>
-              <w:rPr>
-                <w:rFonts w:ascii="Times New Roman" w:hAnsi="Times New Roman" w:cs="Times New Roman"/>
-                <w:sz w:val="20"/>
-                <w:szCs w:val="20"/>
+                <w:sz w:val="18"/>
+                <w:szCs w:val="18"/>
+              </w:rPr>
+            </w:pPr>
+            <w:r>
+              <w:rPr>
+                <w:rFonts w:ascii="Times New Roman" w:hAnsi="Times New Roman" w:cs="Times New Roman"/>
+                <w:sz w:val="18"/>
+                <w:szCs w:val="18"/>
               </w:rPr>
               <w:t>292 358</w:t>
             </w:r>
             <w:r>
               <w:rPr>
                 <w:rFonts w:ascii="Times New Roman" w:hAnsi="Times New Roman" w:cs="Times New Roman"/>
-                <w:sz w:val="20"/>
-                <w:szCs w:val="20"/>
+                <w:sz w:val="18"/>
+                <w:szCs w:val="18"/>
               </w:rPr>
               <w:t xml:space="preserve"> (51)</w:t>
             </w:r>
@@ -1570,15 +1570,15 @@
               <w:spacing w:line="240" w:lineRule="auto"/>
               <w:rPr>
                 <w:rFonts w:ascii="Times New Roman" w:hAnsi="Times New Roman" w:cs="Times New Roman"/>
-                <w:sz w:val="20"/>
-                <w:szCs w:val="20"/>
-              </w:rPr>
-            </w:pPr>
-            <w:r>
-              <w:rPr>
-                <w:rFonts w:ascii="Times New Roman" w:hAnsi="Times New Roman" w:cs="Times New Roman"/>
-                <w:sz w:val="20"/>
-                <w:szCs w:val="20"/>
+                <w:sz w:val="18"/>
+                <w:szCs w:val="18"/>
+              </w:rPr>
+            </w:pPr>
+            <w:r>
+              <w:rPr>
+                <w:rFonts w:ascii="Times New Roman" w:hAnsi="Times New Roman" w:cs="Times New Roman"/>
+                <w:sz w:val="18"/>
+                <w:szCs w:val="18"/>
               </w:rPr>
               <w:t>2 342 (39 422)</w:t>
             </w:r>
@@ -1589,15 +1589,15 @@
               <w:spacing w:line="240" w:lineRule="auto"/>
               <w:rPr>
                 <w:rFonts w:ascii="Times New Roman" w:hAnsi="Times New Roman" w:cs="Times New Roman"/>
-                <w:sz w:val="20"/>
-                <w:szCs w:val="20"/>
-              </w:rPr>
-            </w:pPr>
-            <w:r>
-              <w:rPr>
-                <w:rFonts w:ascii="Times New Roman" w:hAnsi="Times New Roman" w:cs="Times New Roman"/>
-                <w:sz w:val="20"/>
-                <w:szCs w:val="20"/>
+                <w:sz w:val="18"/>
+                <w:szCs w:val="18"/>
+              </w:rPr>
+            </w:pPr>
+            <w:r>
+              <w:rPr>
+                <w:rFonts w:ascii="Times New Roman" w:hAnsi="Times New Roman" w:cs="Times New Roman"/>
+                <w:sz w:val="18"/>
+                <w:szCs w:val="18"/>
               </w:rPr>
               <w:t>6 820 (152 646)</w:t>
             </w:r>
@@ -1608,15 +1608,15 @@
               <w:spacing w:line="240" w:lineRule="auto"/>
               <w:rPr>
                 <w:rFonts w:ascii="Times New Roman" w:hAnsi="Times New Roman" w:cs="Times New Roman"/>
-                <w:sz w:val="20"/>
-                <w:szCs w:val="20"/>
-              </w:rPr>
-            </w:pPr>
-            <w:r>
-              <w:rPr>
-                <w:rFonts w:ascii="Times New Roman" w:hAnsi="Times New Roman" w:cs="Times New Roman"/>
-                <w:sz w:val="20"/>
-                <w:szCs w:val="20"/>
+                <w:sz w:val="18"/>
+                <w:szCs w:val="18"/>
+              </w:rPr>
+            </w:pPr>
+            <w:r>
+              <w:rPr>
+                <w:rFonts w:ascii="Times New Roman" w:hAnsi="Times New Roman" w:cs="Times New Roman"/>
+                <w:sz w:val="18"/>
+                <w:szCs w:val="18"/>
               </w:rPr>
               <w:t>3 571 (77 277)</w:t>
             </w:r>
@@ -1637,15 +1637,15 @@
               <w:spacing w:line="240" w:lineRule="auto"/>
               <w:rPr>
                 <w:rFonts w:ascii="Times New Roman" w:hAnsi="Times New Roman" w:cs="Times New Roman"/>
-                <w:sz w:val="20"/>
-                <w:szCs w:val="20"/>
-              </w:rPr>
-            </w:pPr>
-            <w:r>
-              <w:rPr>
-                <w:rFonts w:ascii="Times New Roman" w:hAnsi="Times New Roman" w:cs="Times New Roman"/>
-                <w:sz w:val="20"/>
-                <w:szCs w:val="20"/>
+                <w:sz w:val="18"/>
+                <w:szCs w:val="18"/>
+              </w:rPr>
+            </w:pPr>
+            <w:r>
+              <w:rPr>
+                <w:rFonts w:ascii="Times New Roman" w:hAnsi="Times New Roman" w:cs="Times New Roman"/>
+                <w:sz w:val="18"/>
+                <w:szCs w:val="18"/>
               </w:rPr>
               <w:t>6 (1 801)</w:t>
             </w:r>
@@ -1656,15 +1656,15 @@
               <w:spacing w:line="240" w:lineRule="auto"/>
               <w:rPr>
                 <w:rFonts w:ascii="Times New Roman" w:hAnsi="Times New Roman" w:cs="Times New Roman"/>
-                <w:sz w:val="20"/>
-                <w:szCs w:val="20"/>
-              </w:rPr>
-            </w:pPr>
-            <w:r>
-              <w:rPr>
-                <w:rFonts w:ascii="Times New Roman" w:hAnsi="Times New Roman" w:cs="Times New Roman"/>
-                <w:sz w:val="20"/>
-                <w:szCs w:val="20"/>
+                <w:sz w:val="18"/>
+                <w:szCs w:val="18"/>
+              </w:rPr>
+            </w:pPr>
+            <w:r>
+              <w:rPr>
+                <w:rFonts w:ascii="Times New Roman" w:hAnsi="Times New Roman" w:cs="Times New Roman"/>
+                <w:sz w:val="18"/>
+                <w:szCs w:val="18"/>
               </w:rPr>
               <w:t>134 (29 903)</w:t>
             </w:r>
@@ -1675,15 +1675,15 @@
               <w:spacing w:line="240" w:lineRule="auto"/>
               <w:rPr>
                 <w:rFonts w:ascii="Times New Roman" w:hAnsi="Times New Roman" w:cs="Times New Roman"/>
-                <w:sz w:val="20"/>
-                <w:szCs w:val="20"/>
-              </w:rPr>
-            </w:pPr>
-            <w:r>
-              <w:rPr>
-                <w:rFonts w:ascii="Times New Roman" w:hAnsi="Times New Roman" w:cs="Times New Roman"/>
-                <w:sz w:val="20"/>
-                <w:szCs w:val="20"/>
+                <w:sz w:val="18"/>
+                <w:szCs w:val="18"/>
+              </w:rPr>
+            </w:pPr>
+            <w:r>
+              <w:rPr>
+                <w:rFonts w:ascii="Times New Roman" w:hAnsi="Times New Roman" w:cs="Times New Roman"/>
+                <w:sz w:val="18"/>
+                <w:szCs w:val="18"/>
               </w:rPr>
               <w:t>58 (10 231)</w:t>
             </w:r>
@@ -1704,15 +1704,15 @@
               <w:spacing w:line="240" w:lineRule="auto"/>
               <w:rPr>
                 <w:rFonts w:ascii="Times New Roman" w:hAnsi="Times New Roman" w:cs="Times New Roman"/>
-                <w:sz w:val="20"/>
-                <w:szCs w:val="20"/>
-              </w:rPr>
-            </w:pPr>
-            <w:r>
-              <w:rPr>
-                <w:rFonts w:ascii="Times New Roman" w:hAnsi="Times New Roman" w:cs="Times New Roman"/>
-                <w:sz w:val="20"/>
-                <w:szCs w:val="20"/>
+                <w:sz w:val="18"/>
+                <w:szCs w:val="18"/>
+              </w:rPr>
+            </w:pPr>
+            <w:r>
+              <w:rPr>
+                <w:rFonts w:ascii="Times New Roman" w:hAnsi="Times New Roman" w:cs="Times New Roman"/>
+                <w:sz w:val="18"/>
+                <w:szCs w:val="18"/>
               </w:rPr>
               <w:t>21 798 (61 595)</w:t>
             </w:r>
@@ -1724,15 +1724,15 @@
               <w:spacing w:line="240" w:lineRule="auto"/>
               <w:rPr>
                 <w:rFonts w:ascii="Times New Roman" w:hAnsi="Times New Roman" w:cs="Times New Roman"/>
-                <w:sz w:val="20"/>
-                <w:szCs w:val="20"/>
-              </w:rPr>
-            </w:pPr>
-            <w:r>
-              <w:rPr>
-                <w:rFonts w:ascii="Times New Roman" w:hAnsi="Times New Roman" w:cs="Times New Roman"/>
-                <w:sz w:val="20"/>
-                <w:szCs w:val="20"/>
+                <w:sz w:val="18"/>
+                <w:szCs w:val="18"/>
+              </w:rPr>
+            </w:pPr>
+            <w:r>
+              <w:rPr>
+                <w:rFonts w:ascii="Times New Roman" w:hAnsi="Times New Roman" w:cs="Times New Roman"/>
+                <w:sz w:val="18"/>
+                <w:szCs w:val="18"/>
               </w:rPr>
               <w:t>47 846 (73 282)</w:t>
             </w:r>
@@ -1744,15 +1744,15 @@
               <w:spacing w:line="240" w:lineRule="auto"/>
               <w:rPr>
                 <w:rFonts w:ascii="Times New Roman" w:hAnsi="Times New Roman" w:cs="Times New Roman"/>
-                <w:sz w:val="20"/>
-                <w:szCs w:val="20"/>
-              </w:rPr>
-            </w:pPr>
-            <w:r>
-              <w:rPr>
-                <w:rFonts w:ascii="Times New Roman" w:hAnsi="Times New Roman" w:cs="Times New Roman"/>
-                <w:sz w:val="20"/>
-                <w:szCs w:val="20"/>
+                <w:sz w:val="18"/>
+                <w:szCs w:val="18"/>
+              </w:rPr>
+            </w:pPr>
+            <w:r>
+              <w:rPr>
+                <w:rFonts w:ascii="Times New Roman" w:hAnsi="Times New Roman" w:cs="Times New Roman"/>
+                <w:sz w:val="18"/>
+                <w:szCs w:val="18"/>
               </w:rPr>
               <w:t>28 199 (48 910)</w:t>
             </w:r>
@@ -1761,32 +1761,32 @@
       </w:tr>
       <w:tr>
         <w:trPr>
-          <w:trHeight w:val="602"/>
+          <w:trHeight w:val="720"/>
         </w:trPr>
         <w:tc>
           <w:tcPr>
             <w:tcW w:w="900" w:type="dxa"/>
             <w:tcBorders>
               <w:top w:val="single" w:sz="4" w:space="0" w:color="auto"/>
-              <w:bottom w:val="single" w:sz="8" w:space="0" w:color="000000" w:themeColor="text1"/>
-            </w:tcBorders>
-          </w:tcPr>
-          <w:p>
-            <w:pPr>
-              <w:pStyle w:val="WW-Default"/>
-              <w:snapToGrid w:val="0"/>
-              <w:spacing w:line="240" w:lineRule="auto"/>
-              <w:rPr>
-                <w:rFonts w:ascii="Times New Roman" w:hAnsi="Times New Roman" w:cs="Times New Roman"/>
-                <w:sz w:val="20"/>
-                <w:szCs w:val="20"/>
-              </w:rPr>
-            </w:pPr>
-            <w:r>
-              <w:rPr>
-                <w:rFonts w:ascii="Times New Roman" w:hAnsi="Times New Roman" w:cs="Times New Roman"/>
-                <w:sz w:val="20"/>
-                <w:szCs w:val="20"/>
+              <w:bottom w:val="single" w:sz="4" w:space="0" w:color="auto"/>
+            </w:tcBorders>
+          </w:tcPr>
+          <w:p>
+            <w:pPr>
+              <w:pStyle w:val="WW-Default"/>
+              <w:snapToGrid w:val="0"/>
+              <w:spacing w:line="240" w:lineRule="auto"/>
+              <w:rPr>
+                <w:rFonts w:ascii="Times New Roman" w:hAnsi="Times New Roman" w:cs="Times New Roman"/>
+                <w:sz w:val="18"/>
+                <w:szCs w:val="18"/>
+              </w:rPr>
+            </w:pPr>
+            <w:r>
+              <w:rPr>
+                <w:rFonts w:ascii="Times New Roman" w:hAnsi="Times New Roman" w:cs="Times New Roman"/>
+                <w:sz w:val="18"/>
+                <w:szCs w:val="18"/>
               </w:rPr>
               <w:t>GS377</w:t>
             </w:r>
@@ -1797,25 +1797,25 @@
             <w:tcW w:w="825" w:type="dxa"/>
             <w:tcBorders>
               <w:top w:val="single" w:sz="4" w:space="0" w:color="auto"/>
-              <w:bottom w:val="single" w:sz="8" w:space="0" w:color="000000" w:themeColor="text1"/>
-            </w:tcBorders>
-          </w:tcPr>
-          <w:p>
-            <w:pPr>
-              <w:pStyle w:val="WW-Default"/>
-              <w:snapToGrid w:val="0"/>
-              <w:spacing w:line="240" w:lineRule="auto"/>
-              <w:rPr>
-                <w:rFonts w:ascii="Times New Roman" w:hAnsi="Times New Roman" w:cs="Times New Roman"/>
-                <w:sz w:val="20"/>
-                <w:szCs w:val="20"/>
-              </w:rPr>
-            </w:pPr>
-            <w:r>
-              <w:rPr>
-                <w:rFonts w:ascii="Times New Roman" w:hAnsi="Times New Roman" w:cs="Times New Roman"/>
-                <w:sz w:val="20"/>
-                <w:szCs w:val="20"/>
+              <w:bottom w:val="single" w:sz="4" w:space="0" w:color="auto"/>
+            </w:tcBorders>
+          </w:tcPr>
+          <w:p>
+            <w:pPr>
+              <w:pStyle w:val="WW-Default"/>
+              <w:snapToGrid w:val="0"/>
+              <w:spacing w:line="240" w:lineRule="auto"/>
+              <w:rPr>
+                <w:rFonts w:ascii="Times New Roman" w:hAnsi="Times New Roman" w:cs="Times New Roman"/>
+                <w:sz w:val="18"/>
+                <w:szCs w:val="18"/>
+              </w:rPr>
+            </w:pPr>
+            <w:r>
+              <w:rPr>
+                <w:rFonts w:ascii="Times New Roman" w:hAnsi="Times New Roman" w:cs="Times New Roman"/>
+                <w:sz w:val="18"/>
+                <w:szCs w:val="18"/>
               </w:rPr>
               <w:t>6.5</w:t>
             </w:r>
@@ -1826,25 +1826,25 @@
             <w:tcW w:w="795" w:type="dxa"/>
             <w:tcBorders>
               <w:top w:val="single" w:sz="4" w:space="0" w:color="auto"/>
-              <w:bottom w:val="single" w:sz="8" w:space="0" w:color="000000" w:themeColor="text1"/>
-            </w:tcBorders>
-          </w:tcPr>
-          <w:p>
-            <w:pPr>
-              <w:pStyle w:val="WW-Default"/>
-              <w:snapToGrid w:val="0"/>
-              <w:spacing w:line="240" w:lineRule="auto"/>
-              <w:rPr>
-                <w:rFonts w:ascii="Times New Roman" w:hAnsi="Times New Roman" w:cs="Times New Roman"/>
-                <w:sz w:val="20"/>
-                <w:szCs w:val="20"/>
-              </w:rPr>
-            </w:pPr>
-            <w:r>
-              <w:rPr>
-                <w:rFonts w:ascii="Times New Roman" w:hAnsi="Times New Roman" w:cs="Times New Roman"/>
-                <w:sz w:val="20"/>
-                <w:szCs w:val="20"/>
+              <w:bottom w:val="single" w:sz="4" w:space="0" w:color="auto"/>
+            </w:tcBorders>
+          </w:tcPr>
+          <w:p>
+            <w:pPr>
+              <w:pStyle w:val="WW-Default"/>
+              <w:snapToGrid w:val="0"/>
+              <w:spacing w:line="240" w:lineRule="auto"/>
+              <w:rPr>
+                <w:rFonts w:ascii="Times New Roman" w:hAnsi="Times New Roman" w:cs="Times New Roman"/>
+                <w:sz w:val="18"/>
+                <w:szCs w:val="18"/>
+              </w:rPr>
+            </w:pPr>
+            <w:r>
+              <w:rPr>
+                <w:rFonts w:ascii="Times New Roman" w:hAnsi="Times New Roman" w:cs="Times New Roman"/>
+                <w:sz w:val="18"/>
+                <w:szCs w:val="18"/>
               </w:rPr>
               <w:t>0.1</w:t>
             </w:r>
@@ -1855,15 +1855,15 @@
               <w:spacing w:line="240" w:lineRule="auto"/>
               <w:rPr>
                 <w:rFonts w:ascii="Times New Roman" w:hAnsi="Times New Roman" w:cs="Times New Roman"/>
-                <w:sz w:val="20"/>
-                <w:szCs w:val="20"/>
-              </w:rPr>
-            </w:pPr>
-            <w:r>
-              <w:rPr>
-                <w:rFonts w:ascii="Times New Roman" w:hAnsi="Times New Roman" w:cs="Times New Roman"/>
-                <w:sz w:val="20"/>
-                <w:szCs w:val="20"/>
+                <w:sz w:val="18"/>
+                <w:szCs w:val="18"/>
+              </w:rPr>
+            </w:pPr>
+            <w:r>
+              <w:rPr>
+                <w:rFonts w:ascii="Times New Roman" w:hAnsi="Times New Roman" w:cs="Times New Roman"/>
+                <w:sz w:val="18"/>
+                <w:szCs w:val="18"/>
               </w:rPr>
               <w:t>0.8</w:t>
             </w:r>
@@ -1874,15 +1874,15 @@
               <w:spacing w:line="240" w:lineRule="auto"/>
               <w:rPr>
                 <w:rFonts w:ascii="Times New Roman" w:hAnsi="Times New Roman" w:cs="Times New Roman"/>
-                <w:sz w:val="20"/>
-                <w:szCs w:val="20"/>
-              </w:rPr>
-            </w:pPr>
-            <w:r>
-              <w:rPr>
-                <w:rFonts w:ascii="Times New Roman" w:hAnsi="Times New Roman" w:cs="Times New Roman"/>
-                <w:sz w:val="20"/>
-                <w:szCs w:val="20"/>
+                <w:sz w:val="18"/>
+                <w:szCs w:val="18"/>
+              </w:rPr>
+            </w:pPr>
+            <w:r>
+              <w:rPr>
+                <w:rFonts w:ascii="Times New Roman" w:hAnsi="Times New Roman" w:cs="Times New Roman"/>
+                <w:sz w:val="18"/>
+                <w:szCs w:val="18"/>
               </w:rPr>
               <w:t>3.0</w:t>
             </w:r>
@@ -1893,25 +1893,25 @@
             <w:tcW w:w="990" w:type="dxa"/>
             <w:tcBorders>
               <w:top w:val="single" w:sz="4" w:space="0" w:color="auto"/>
-              <w:bottom w:val="single" w:sz="8" w:space="0" w:color="000000" w:themeColor="text1"/>
-            </w:tcBorders>
-          </w:tcPr>
-          <w:p>
-            <w:pPr>
-              <w:pStyle w:val="WW-Default"/>
-              <w:snapToGrid w:val="0"/>
-              <w:spacing w:line="240" w:lineRule="auto"/>
-              <w:rPr>
-                <w:rFonts w:ascii="Times New Roman" w:hAnsi="Times New Roman" w:cs="Times New Roman"/>
-                <w:sz w:val="20"/>
-                <w:szCs w:val="20"/>
-              </w:rPr>
-            </w:pPr>
-            <w:r>
-              <w:rPr>
-                <w:rFonts w:ascii="Times New Roman" w:hAnsi="Times New Roman" w:cs="Times New Roman"/>
-                <w:sz w:val="20"/>
-                <w:szCs w:val="20"/>
+              <w:bottom w:val="single" w:sz="4" w:space="0" w:color="auto"/>
+            </w:tcBorders>
+          </w:tcPr>
+          <w:p>
+            <w:pPr>
+              <w:pStyle w:val="WW-Default"/>
+              <w:snapToGrid w:val="0"/>
+              <w:spacing w:line="240" w:lineRule="auto"/>
+              <w:rPr>
+                <w:rFonts w:ascii="Times New Roman" w:hAnsi="Times New Roman" w:cs="Times New Roman"/>
+                <w:sz w:val="18"/>
+                <w:szCs w:val="18"/>
+              </w:rPr>
+            </w:pPr>
+            <w:r>
+              <w:rPr>
+                <w:rFonts w:ascii="Times New Roman" w:hAnsi="Times New Roman" w:cs="Times New Roman"/>
+                <w:sz w:val="18"/>
+                <w:szCs w:val="18"/>
               </w:rPr>
               <w:t>497 363</w:t>
             </w:r>
@@ -1922,15 +1922,15 @@
               <w:spacing w:line="240" w:lineRule="auto"/>
               <w:rPr>
                 <w:rFonts w:ascii="Times New Roman" w:hAnsi="Times New Roman" w:cs="Times New Roman"/>
-                <w:sz w:val="20"/>
-                <w:szCs w:val="20"/>
-              </w:rPr>
-            </w:pPr>
-            <w:r>
-              <w:rPr>
-                <w:rFonts w:ascii="Times New Roman" w:hAnsi="Times New Roman" w:cs="Times New Roman"/>
-                <w:sz w:val="20"/>
-                <w:szCs w:val="20"/>
+                <w:sz w:val="18"/>
+                <w:szCs w:val="18"/>
+              </w:rPr>
+            </w:pPr>
+            <w:r>
+              <w:rPr>
+                <w:rFonts w:ascii="Times New Roman" w:hAnsi="Times New Roman" w:cs="Times New Roman"/>
+                <w:sz w:val="18"/>
+                <w:szCs w:val="18"/>
               </w:rPr>
               <w:t>465 381</w:t>
             </w:r>
@@ -1941,15 +1941,15 @@
               <w:spacing w:line="240" w:lineRule="auto"/>
               <w:rPr>
                 <w:rFonts w:ascii="Times New Roman" w:hAnsi="Times New Roman" w:cs="Times New Roman"/>
-                <w:sz w:val="20"/>
-                <w:szCs w:val="20"/>
-              </w:rPr>
-            </w:pPr>
-            <w:r>
-              <w:rPr>
-                <w:rFonts w:ascii="Times New Roman" w:hAnsi="Times New Roman" w:cs="Times New Roman"/>
-                <w:sz w:val="20"/>
-                <w:szCs w:val="20"/>
+                <w:sz w:val="18"/>
+                <w:szCs w:val="18"/>
+              </w:rPr>
+            </w:pPr>
+            <w:r>
+              <w:rPr>
+                <w:rFonts w:ascii="Times New Roman" w:hAnsi="Times New Roman" w:cs="Times New Roman"/>
+                <w:sz w:val="18"/>
+                <w:szCs w:val="18"/>
               </w:rPr>
               <w:t>187 045</w:t>
             </w:r>
@@ -1960,33 +1960,33 @@
             <w:tcW w:w="1260" w:type="dxa"/>
             <w:tcBorders>
               <w:top w:val="single" w:sz="4" w:space="0" w:color="auto"/>
-              <w:bottom w:val="single" w:sz="8" w:space="0" w:color="000000" w:themeColor="text1"/>
-            </w:tcBorders>
-          </w:tcPr>
-          <w:p>
-            <w:pPr>
-              <w:pStyle w:val="WW-Default"/>
-              <w:snapToGrid w:val="0"/>
-              <w:spacing w:line="240" w:lineRule="auto"/>
-              <w:rPr>
-                <w:rFonts w:ascii="Times New Roman" w:hAnsi="Times New Roman" w:cs="Times New Roman"/>
-                <w:sz w:val="20"/>
-                <w:szCs w:val="20"/>
-              </w:rPr>
-            </w:pPr>
-            <w:r>
-              <w:rPr>
-                <w:rFonts w:ascii="Times New Roman" w:hAnsi="Times New Roman" w:cs="Times New Roman"/>
-                <w:sz w:val="20"/>
-                <w:szCs w:val="20"/>
+              <w:bottom w:val="single" w:sz="4" w:space="0" w:color="auto"/>
+            </w:tcBorders>
+          </w:tcPr>
+          <w:p>
+            <w:pPr>
+              <w:pStyle w:val="WW-Default"/>
+              <w:snapToGrid w:val="0"/>
+              <w:spacing w:line="240" w:lineRule="auto"/>
+              <w:rPr>
+                <w:rFonts w:ascii="Times New Roman" w:hAnsi="Times New Roman" w:cs="Times New Roman"/>
+                <w:sz w:val="18"/>
+                <w:szCs w:val="18"/>
+              </w:rPr>
+            </w:pPr>
+            <w:r>
+              <w:rPr>
+                <w:rFonts w:ascii="Times New Roman" w:hAnsi="Times New Roman" w:cs="Times New Roman"/>
+                <w:sz w:val="18"/>
+                <w:szCs w:val="18"/>
               </w:rPr>
               <w:t>572 892</w:t>
             </w:r>
             <w:r>
               <w:rPr>
                 <w:rFonts w:ascii="Times New Roman" w:hAnsi="Times New Roman" w:cs="Times New Roman"/>
-                <w:sz w:val="20"/>
-                <w:szCs w:val="20"/>
+                <w:sz w:val="18"/>
+                <w:szCs w:val="18"/>
               </w:rPr>
               <w:t xml:space="preserve"> (29)</w:t>
             </w:r>
@@ -1998,23 +1998,23 @@
               <w:spacing w:line="240" w:lineRule="auto"/>
               <w:rPr>
                 <w:rFonts w:ascii="Times New Roman" w:hAnsi="Times New Roman" w:cs="Times New Roman"/>
-                <w:sz w:val="20"/>
-                <w:szCs w:val="20"/>
-              </w:rPr>
-            </w:pPr>
-            <w:r>
-              <w:rPr>
-                <w:rFonts w:ascii="Times New Roman" w:hAnsi="Times New Roman" w:cs="Times New Roman"/>
-                <w:sz w:val="20"/>
-                <w:szCs w:val="20"/>
+                <w:sz w:val="18"/>
+                <w:szCs w:val="18"/>
+              </w:rPr>
+            </w:pPr>
+            <w:r>
+              <w:rPr>
+                <w:rFonts w:ascii="Times New Roman" w:hAnsi="Times New Roman" w:cs="Times New Roman"/>
+                <w:sz w:val="18"/>
+                <w:szCs w:val="18"/>
               </w:rPr>
               <w:t>454 018</w:t>
             </w:r>
             <w:r>
               <w:rPr>
                 <w:rFonts w:ascii="Times New Roman" w:hAnsi="Times New Roman" w:cs="Times New Roman"/>
-                <w:sz w:val="20"/>
-                <w:szCs w:val="20"/>
+                <w:sz w:val="18"/>
+                <w:szCs w:val="18"/>
               </w:rPr>
               <w:t xml:space="preserve"> (51)</w:t>
             </w:r>
@@ -2026,23 +2026,23 @@
               <w:spacing w:line="240" w:lineRule="auto"/>
               <w:rPr>
                 <w:rFonts w:ascii="Times New Roman" w:hAnsi="Times New Roman" w:cs="Times New Roman"/>
-                <w:sz w:val="20"/>
-                <w:szCs w:val="20"/>
-              </w:rPr>
-            </w:pPr>
-            <w:r>
-              <w:rPr>
-                <w:rFonts w:ascii="Times New Roman" w:hAnsi="Times New Roman" w:cs="Times New Roman"/>
-                <w:sz w:val="20"/>
-                <w:szCs w:val="20"/>
+                <w:sz w:val="18"/>
+                <w:szCs w:val="18"/>
+              </w:rPr>
+            </w:pPr>
+            <w:r>
+              <w:rPr>
+                <w:rFonts w:ascii="Times New Roman" w:hAnsi="Times New Roman" w:cs="Times New Roman"/>
+                <w:sz w:val="18"/>
+                <w:szCs w:val="18"/>
               </w:rPr>
               <w:t>211 354</w:t>
             </w:r>
             <w:r>
               <w:rPr>
                 <w:rFonts w:ascii="Times New Roman" w:hAnsi="Times New Roman" w:cs="Times New Roman"/>
-                <w:sz w:val="20"/>
-                <w:szCs w:val="20"/>
+                <w:sz w:val="18"/>
+                <w:szCs w:val="18"/>
               </w:rPr>
               <w:t xml:space="preserve"> (59)</w:t>
             </w:r>
@@ -2053,25 +2053,25 @@
             <w:tcW w:w="1710" w:type="dxa"/>
             <w:tcBorders>
               <w:top w:val="single" w:sz="4" w:space="0" w:color="auto"/>
-              <w:bottom w:val="single" w:sz="8" w:space="0" w:color="000000" w:themeColor="text1"/>
-            </w:tcBorders>
-          </w:tcPr>
-          <w:p>
-            <w:pPr>
-              <w:pStyle w:val="WW-Default"/>
-              <w:snapToGrid w:val="0"/>
-              <w:spacing w:line="240" w:lineRule="auto"/>
-              <w:rPr>
-                <w:rFonts w:ascii="Times New Roman" w:hAnsi="Times New Roman" w:cs="Times New Roman"/>
-                <w:sz w:val="20"/>
-                <w:szCs w:val="20"/>
-              </w:rPr>
-            </w:pPr>
-            <w:r>
-              <w:rPr>
-                <w:rFonts w:ascii="Times New Roman" w:hAnsi="Times New Roman" w:cs="Times New Roman"/>
-                <w:sz w:val="20"/>
-                <w:szCs w:val="20"/>
+              <w:bottom w:val="single" w:sz="4" w:space="0" w:color="auto"/>
+            </w:tcBorders>
+          </w:tcPr>
+          <w:p>
+            <w:pPr>
+              <w:pStyle w:val="WW-Default"/>
+              <w:snapToGrid w:val="0"/>
+              <w:spacing w:line="240" w:lineRule="auto"/>
+              <w:rPr>
+                <w:rFonts w:ascii="Times New Roman" w:hAnsi="Times New Roman" w:cs="Times New Roman"/>
+                <w:sz w:val="18"/>
+                <w:szCs w:val="18"/>
+              </w:rPr>
+            </w:pPr>
+            <w:r>
+              <w:rPr>
+                <w:rFonts w:ascii="Times New Roman" w:hAnsi="Times New Roman" w:cs="Times New Roman"/>
+                <w:sz w:val="18"/>
+                <w:szCs w:val="18"/>
               </w:rPr>
               <w:t>5 029 (80 520)</w:t>
             </w:r>
@@ -2082,15 +2082,15 @@
               <w:spacing w:line="240" w:lineRule="auto"/>
               <w:rPr>
                 <w:rFonts w:ascii="Times New Roman" w:hAnsi="Times New Roman" w:cs="Times New Roman"/>
-                <w:sz w:val="20"/>
-                <w:szCs w:val="20"/>
-              </w:rPr>
-            </w:pPr>
-            <w:r>
-              <w:rPr>
-                <w:rFonts w:ascii="Times New Roman" w:hAnsi="Times New Roman" w:cs="Times New Roman"/>
-                <w:sz w:val="20"/>
-                <w:szCs w:val="20"/>
+                <w:sz w:val="18"/>
+                <w:szCs w:val="18"/>
+              </w:rPr>
+            </w:pPr>
+            <w:r>
+              <w:rPr>
+                <w:rFonts w:ascii="Times New Roman" w:hAnsi="Times New Roman" w:cs="Times New Roman"/>
+                <w:sz w:val="18"/>
+                <w:szCs w:val="18"/>
               </w:rPr>
               <w:t>4 202 (129 193)</w:t>
             </w:r>
@@ -2101,15 +2101,15 @@
               <w:spacing w:line="240" w:lineRule="auto"/>
               <w:rPr>
                 <w:rFonts w:ascii="Times New Roman" w:hAnsi="Times New Roman" w:cs="Times New Roman"/>
-                <w:sz w:val="20"/>
-                <w:szCs w:val="20"/>
-              </w:rPr>
-            </w:pPr>
-            <w:r>
-              <w:rPr>
-                <w:rFonts w:ascii="Times New Roman" w:hAnsi="Times New Roman" w:cs="Times New Roman"/>
-                <w:sz w:val="20"/>
-                <w:szCs w:val="20"/>
+                <w:sz w:val="18"/>
+                <w:szCs w:val="18"/>
+              </w:rPr>
+            </w:pPr>
+            <w:r>
+              <w:rPr>
+                <w:rFonts w:ascii="Times New Roman" w:hAnsi="Times New Roman" w:cs="Times New Roman"/>
+                <w:sz w:val="18"/>
+                <w:szCs w:val="18"/>
               </w:rPr>
               <w:t>2 100 (60 636)</w:t>
             </w:r>
@@ -2120,25 +2120,25 @@
             <w:tcW w:w="1440" w:type="dxa"/>
             <w:tcBorders>
               <w:top w:val="single" w:sz="4" w:space="0" w:color="auto"/>
-              <w:bottom w:val="single" w:sz="8" w:space="0" w:color="000000" w:themeColor="text1"/>
-            </w:tcBorders>
-          </w:tcPr>
-          <w:p>
-            <w:pPr>
-              <w:pStyle w:val="WW-Default"/>
-              <w:snapToGrid w:val="0"/>
-              <w:spacing w:line="240" w:lineRule="auto"/>
-              <w:rPr>
-                <w:rFonts w:ascii="Times New Roman" w:hAnsi="Times New Roman" w:cs="Times New Roman"/>
-                <w:sz w:val="20"/>
-                <w:szCs w:val="20"/>
-              </w:rPr>
-            </w:pPr>
-            <w:r>
-              <w:rPr>
-                <w:rFonts w:ascii="Times New Roman" w:hAnsi="Times New Roman" w:cs="Times New Roman"/>
-                <w:sz w:val="20"/>
-                <w:szCs w:val="20"/>
+              <w:bottom w:val="single" w:sz="4" w:space="0" w:color="auto"/>
+            </w:tcBorders>
+          </w:tcPr>
+          <w:p>
+            <w:pPr>
+              <w:pStyle w:val="WW-Default"/>
+              <w:snapToGrid w:val="0"/>
+              <w:spacing w:line="240" w:lineRule="auto"/>
+              <w:rPr>
+                <w:rFonts w:ascii="Times New Roman" w:hAnsi="Times New Roman" w:cs="Times New Roman"/>
+                <w:sz w:val="18"/>
+                <w:szCs w:val="18"/>
+              </w:rPr>
+            </w:pPr>
+            <w:r>
+              <w:rPr>
+                <w:rFonts w:ascii="Times New Roman" w:hAnsi="Times New Roman" w:cs="Times New Roman"/>
+                <w:sz w:val="18"/>
+                <w:szCs w:val="18"/>
               </w:rPr>
               <w:t>14 (2 711)</w:t>
             </w:r>
@@ -2149,15 +2149,15 @@
               <w:spacing w:line="240" w:lineRule="auto"/>
               <w:rPr>
                 <w:rFonts w:ascii="Times New Roman" w:hAnsi="Times New Roman" w:cs="Times New Roman"/>
-                <w:sz w:val="20"/>
-                <w:szCs w:val="20"/>
-              </w:rPr>
-            </w:pPr>
-            <w:r>
-              <w:rPr>
-                <w:rFonts w:ascii="Times New Roman" w:hAnsi="Times New Roman" w:cs="Times New Roman"/>
-                <w:sz w:val="20"/>
-                <w:szCs w:val="20"/>
+                <w:sz w:val="18"/>
+                <w:szCs w:val="18"/>
+              </w:rPr>
+            </w:pPr>
+            <w:r>
+              <w:rPr>
+                <w:rFonts w:ascii="Times New Roman" w:hAnsi="Times New Roman" w:cs="Times New Roman"/>
+                <w:sz w:val="18"/>
+                <w:szCs w:val="18"/>
               </w:rPr>
               <w:t>57 (17 004)</w:t>
             </w:r>
@@ -2168,15 +2168,15 @@
               <w:spacing w:line="240" w:lineRule="auto"/>
               <w:rPr>
                 <w:rFonts w:ascii="Times New Roman" w:hAnsi="Times New Roman" w:cs="Times New Roman"/>
-                <w:sz w:val="20"/>
-                <w:szCs w:val="20"/>
-              </w:rPr>
-            </w:pPr>
-            <w:r>
-              <w:rPr>
-                <w:rFonts w:ascii="Times New Roman" w:hAnsi="Times New Roman" w:cs="Times New Roman"/>
-                <w:sz w:val="20"/>
-                <w:szCs w:val="20"/>
+                <w:sz w:val="18"/>
+                <w:szCs w:val="18"/>
+              </w:rPr>
+            </w:pPr>
+            <w:r>
+              <w:rPr>
+                <w:rFonts w:ascii="Times New Roman" w:hAnsi="Times New Roman" w:cs="Times New Roman"/>
+                <w:sz w:val="18"/>
+                <w:szCs w:val="18"/>
               </w:rPr>
               <w:t>51 (9 321)</w:t>
             </w:r>
@@ -2187,25 +2187,25 @@
             <w:tcW w:w="1710" w:type="dxa"/>
             <w:tcBorders>
               <w:top w:val="single" w:sz="4" w:space="0" w:color="auto"/>
-              <w:bottom w:val="single" w:sz="8" w:space="0" w:color="000000" w:themeColor="text1"/>
-            </w:tcBorders>
-          </w:tcPr>
-          <w:p>
-            <w:pPr>
-              <w:pStyle w:val="WW-Default"/>
-              <w:snapToGrid w:val="0"/>
-              <w:spacing w:line="240" w:lineRule="auto"/>
-              <w:rPr>
-                <w:rFonts w:ascii="Times New Roman" w:hAnsi="Times New Roman" w:cs="Times New Roman"/>
-                <w:sz w:val="20"/>
-                <w:szCs w:val="20"/>
-              </w:rPr>
-            </w:pPr>
-            <w:r>
-              <w:rPr>
-                <w:rFonts w:ascii="Times New Roman" w:hAnsi="Times New Roman" w:cs="Times New Roman"/>
-                <w:sz w:val="20"/>
-                <w:szCs w:val="20"/>
+              <w:bottom w:val="single" w:sz="4" w:space="0" w:color="auto"/>
+            </w:tcBorders>
+          </w:tcPr>
+          <w:p>
+            <w:pPr>
+              <w:pStyle w:val="WW-Default"/>
+              <w:snapToGrid w:val="0"/>
+              <w:spacing w:line="240" w:lineRule="auto"/>
+              <w:rPr>
+                <w:rFonts w:ascii="Times New Roman" w:hAnsi="Times New Roman" w:cs="Times New Roman"/>
+                <w:sz w:val="18"/>
+                <w:szCs w:val="18"/>
+              </w:rPr>
+            </w:pPr>
+            <w:r>
+              <w:rPr>
+                <w:rFonts w:ascii="Times New Roman" w:hAnsi="Times New Roman" w:cs="Times New Roman"/>
+                <w:sz w:val="18"/>
+                <w:szCs w:val="18"/>
               </w:rPr>
               <w:t>36 685 (92 420)</w:t>
             </w:r>
@@ -2217,15 +2217,15 @@
               <w:spacing w:line="240" w:lineRule="auto"/>
               <w:rPr>
                 <w:rFonts w:ascii="Times New Roman" w:hAnsi="Times New Roman" w:cs="Times New Roman"/>
-                <w:sz w:val="20"/>
-                <w:szCs w:val="20"/>
-              </w:rPr>
-            </w:pPr>
-            <w:r>
-              <w:rPr>
-                <w:rFonts w:ascii="Times New Roman" w:hAnsi="Times New Roman" w:cs="Times New Roman"/>
-                <w:sz w:val="20"/>
-                <w:szCs w:val="20"/>
+                <w:sz w:val="18"/>
+                <w:szCs w:val="18"/>
+              </w:rPr>
+            </w:pPr>
+            <w:r>
+              <w:rPr>
+                <w:rFonts w:ascii="Times New Roman" w:hAnsi="Times New Roman" w:cs="Times New Roman"/>
+                <w:sz w:val="18"/>
+                <w:szCs w:val="18"/>
               </w:rPr>
               <w:t>43 852 (70 382)</w:t>
             </w:r>
@@ -2237,15 +2237,15 @@
               <w:spacing w:line="240" w:lineRule="auto"/>
               <w:rPr>
                 <w:rFonts w:ascii="Times New Roman" w:hAnsi="Times New Roman" w:cs="Times New Roman"/>
-                <w:sz w:val="20"/>
-                <w:szCs w:val="20"/>
-              </w:rPr>
-            </w:pPr>
-            <w:r>
-              <w:rPr>
-                <w:rFonts w:ascii="Times New Roman" w:hAnsi="Times New Roman" w:cs="Times New Roman"/>
-                <w:sz w:val="20"/>
-                <w:szCs w:val="20"/>
+                <w:sz w:val="18"/>
+                <w:szCs w:val="18"/>
+              </w:rPr>
+            </w:pPr>
+            <w:r>
+              <w:rPr>
+                <w:rFonts w:ascii="Times New Roman" w:hAnsi="Times New Roman" w:cs="Times New Roman"/>
+                <w:sz w:val="18"/>
+                <w:szCs w:val="18"/>
               </w:rPr>
               <w:t>20 713 (33 497)</w:t>
             </w:r>
@@ -2254,13 +2254,13 @@
       </w:tr>
       <w:tr>
         <w:trPr>
-          <w:trHeight w:val="260"/>
+          <w:trHeight w:val="720"/>
         </w:trPr>
         <w:tc>
           <w:tcPr>
             <w:tcW w:w="900" w:type="dxa"/>
             <w:tcBorders>
-              <w:top w:val="single" w:sz="8" w:space="0" w:color="000000" w:themeColor="text1"/>
+              <w:top w:val="single" w:sz="4" w:space="0" w:color="auto"/>
               <w:bottom w:val="single" w:sz="8" w:space="0" w:color="000000" w:themeColor="text1"/>
             </w:tcBorders>
           </w:tcPr>
@@ -2271,15 +2271,15 @@
               <w:spacing w:line="240" w:lineRule="auto"/>
               <w:rPr>
                 <w:rFonts w:ascii="Times New Roman" w:hAnsi="Times New Roman" w:cs="Times New Roman"/>
-                <w:sz w:val="20"/>
-                <w:szCs w:val="20"/>
-              </w:rPr>
-            </w:pPr>
-            <w:r>
-              <w:rPr>
-                <w:rFonts w:ascii="Times New Roman" w:hAnsi="Times New Roman" w:cs="Times New Roman"/>
-                <w:sz w:val="20"/>
-                <w:szCs w:val="20"/>
+                <w:sz w:val="18"/>
+                <w:szCs w:val="18"/>
+              </w:rPr>
+            </w:pPr>
+            <w:r>
+              <w:rPr>
+                <w:rFonts w:ascii="Times New Roman" w:hAnsi="Times New Roman" w:cs="Times New Roman"/>
+                <w:sz w:val="18"/>
+                <w:szCs w:val="18"/>
               </w:rPr>
               <w:t>GS378</w:t>
             </w:r>
@@ -2289,7 +2289,7 @@
           <w:tcPr>
             <w:tcW w:w="825" w:type="dxa"/>
             <w:tcBorders>
-              <w:top w:val="single" w:sz="8" w:space="0" w:color="000000" w:themeColor="text1"/>
+              <w:top w:val="single" w:sz="4" w:space="0" w:color="auto"/>
               <w:bottom w:val="single" w:sz="8" w:space="0" w:color="000000" w:themeColor="text1"/>
             </w:tcBorders>
           </w:tcPr>
@@ -2300,15 +2300,15 @@
               <w:spacing w:line="240" w:lineRule="auto"/>
               <w:rPr>
                 <w:rFonts w:ascii="Times New Roman" w:hAnsi="Times New Roman" w:cs="Times New Roman"/>
-                <w:sz w:val="20"/>
-                <w:szCs w:val="20"/>
-              </w:rPr>
-            </w:pPr>
-            <w:r>
-              <w:rPr>
-                <w:rFonts w:ascii="Times New Roman" w:hAnsi="Times New Roman" w:cs="Times New Roman"/>
-                <w:sz w:val="20"/>
-                <w:szCs w:val="20"/>
+                <w:sz w:val="18"/>
+                <w:szCs w:val="18"/>
+              </w:rPr>
+            </w:pPr>
+            <w:r>
+              <w:rPr>
+                <w:rFonts w:ascii="Times New Roman" w:hAnsi="Times New Roman" w:cs="Times New Roman"/>
+                <w:sz w:val="18"/>
+                <w:szCs w:val="18"/>
               </w:rPr>
               <w:t>6.7</w:t>
             </w:r>
@@ -2318,7 +2318,7 @@
           <w:tcPr>
             <w:tcW w:w="795" w:type="dxa"/>
             <w:tcBorders>
-              <w:top w:val="single" w:sz="8" w:space="0" w:color="000000" w:themeColor="text1"/>
+              <w:top w:val="single" w:sz="4" w:space="0" w:color="auto"/>
               <w:bottom w:val="single" w:sz="8" w:space="0" w:color="000000" w:themeColor="text1"/>
             </w:tcBorders>
           </w:tcPr>
@@ -2329,15 +2329,15 @@
               <w:spacing w:line="240" w:lineRule="auto"/>
               <w:rPr>
                 <w:rFonts w:ascii="Times New Roman" w:hAnsi="Times New Roman" w:cs="Times New Roman"/>
-                <w:sz w:val="20"/>
-                <w:szCs w:val="20"/>
-              </w:rPr>
-            </w:pPr>
-            <w:r>
-              <w:rPr>
-                <w:rFonts w:ascii="Times New Roman" w:hAnsi="Times New Roman" w:cs="Times New Roman"/>
-                <w:sz w:val="20"/>
-                <w:szCs w:val="20"/>
+                <w:sz w:val="18"/>
+                <w:szCs w:val="18"/>
+              </w:rPr>
+            </w:pPr>
+            <w:r>
+              <w:rPr>
+                <w:rFonts w:ascii="Times New Roman" w:hAnsi="Times New Roman" w:cs="Times New Roman"/>
+                <w:sz w:val="18"/>
+                <w:szCs w:val="18"/>
               </w:rPr>
               <w:t>0.1</w:t>
             </w:r>
@@ -2348,15 +2348,15 @@
               <w:spacing w:line="240" w:lineRule="auto"/>
               <w:rPr>
                 <w:rFonts w:ascii="Times New Roman" w:hAnsi="Times New Roman" w:cs="Times New Roman"/>
-                <w:sz w:val="20"/>
-                <w:szCs w:val="20"/>
-              </w:rPr>
-            </w:pPr>
-            <w:r>
-              <w:rPr>
-                <w:rFonts w:ascii="Times New Roman" w:hAnsi="Times New Roman" w:cs="Times New Roman"/>
-                <w:sz w:val="20"/>
-                <w:szCs w:val="20"/>
+                <w:sz w:val="18"/>
+                <w:szCs w:val="18"/>
+              </w:rPr>
+            </w:pPr>
+            <w:r>
+              <w:rPr>
+                <w:rFonts w:ascii="Times New Roman" w:hAnsi="Times New Roman" w:cs="Times New Roman"/>
+                <w:sz w:val="18"/>
+                <w:szCs w:val="18"/>
               </w:rPr>
               <w:t>0.8</w:t>
             </w:r>
@@ -2367,15 +2367,15 @@
               <w:spacing w:line="240" w:lineRule="auto"/>
               <w:rPr>
                 <w:rFonts w:ascii="Times New Roman" w:hAnsi="Times New Roman" w:cs="Times New Roman"/>
-                <w:sz w:val="20"/>
-                <w:szCs w:val="20"/>
-              </w:rPr>
-            </w:pPr>
-            <w:r>
-              <w:rPr>
-                <w:rFonts w:ascii="Times New Roman" w:hAnsi="Times New Roman" w:cs="Times New Roman"/>
-                <w:sz w:val="20"/>
-                <w:szCs w:val="20"/>
+                <w:sz w:val="18"/>
+                <w:szCs w:val="18"/>
+              </w:rPr>
+            </w:pPr>
+            <w:r>
+              <w:rPr>
+                <w:rFonts w:ascii="Times New Roman" w:hAnsi="Times New Roman" w:cs="Times New Roman"/>
+                <w:sz w:val="18"/>
+                <w:szCs w:val="18"/>
               </w:rPr>
               <w:t>3.0</w:t>
             </w:r>
@@ -2385,7 +2385,7 @@
           <w:tcPr>
             <w:tcW w:w="990" w:type="dxa"/>
             <w:tcBorders>
-              <w:top w:val="single" w:sz="8" w:space="0" w:color="000000" w:themeColor="text1"/>
+              <w:top w:val="single" w:sz="4" w:space="0" w:color="auto"/>
               <w:bottom w:val="single" w:sz="8" w:space="0" w:color="000000" w:themeColor="text1"/>
             </w:tcBorders>
           </w:tcPr>
@@ -2396,15 +2396,15 @@
               <w:spacing w:line="240" w:lineRule="auto"/>
               <w:rPr>
                 <w:rFonts w:ascii="Times New Roman" w:hAnsi="Times New Roman" w:cs="Times New Roman"/>
-                <w:sz w:val="20"/>
-                <w:szCs w:val="20"/>
-              </w:rPr>
-            </w:pPr>
-            <w:r>
-              <w:rPr>
-                <w:rFonts w:ascii="Times New Roman" w:hAnsi="Times New Roman" w:cs="Times New Roman"/>
-                <w:sz w:val="20"/>
-                <w:szCs w:val="20"/>
+                <w:sz w:val="18"/>
+                <w:szCs w:val="18"/>
+              </w:rPr>
+            </w:pPr>
+            <w:r>
+              <w:rPr>
+                <w:rFonts w:ascii="Times New Roman" w:hAnsi="Times New Roman" w:cs="Times New Roman"/>
+                <w:sz w:val="18"/>
+                <w:szCs w:val="18"/>
               </w:rPr>
               <w:t>516 870</w:t>
             </w:r>
@@ -2415,15 +2415,15 @@
               <w:spacing w:line="240" w:lineRule="auto"/>
               <w:rPr>
                 <w:rFonts w:ascii="Times New Roman" w:hAnsi="Times New Roman" w:cs="Times New Roman"/>
-                <w:sz w:val="20"/>
-                <w:szCs w:val="20"/>
-              </w:rPr>
-            </w:pPr>
-            <w:r>
-              <w:rPr>
-                <w:rFonts w:ascii="Times New Roman" w:hAnsi="Times New Roman" w:cs="Times New Roman"/>
-                <w:sz w:val="20"/>
-                <w:szCs w:val="20"/>
+                <w:sz w:val="18"/>
+                <w:szCs w:val="18"/>
+              </w:rPr>
+            </w:pPr>
+            <w:r>
+              <w:rPr>
+                <w:rFonts w:ascii="Times New Roman" w:hAnsi="Times New Roman" w:cs="Times New Roman"/>
+                <w:sz w:val="18"/>
+                <w:szCs w:val="18"/>
               </w:rPr>
               <w:t>548 253</w:t>
             </w:r>
@@ -2434,15 +2434,15 @@
               <w:spacing w:line="240" w:lineRule="auto"/>
               <w:rPr>
                 <w:rFonts w:ascii="Times New Roman" w:hAnsi="Times New Roman" w:cs="Times New Roman"/>
-                <w:sz w:val="20"/>
-                <w:szCs w:val="20"/>
-              </w:rPr>
-            </w:pPr>
-            <w:r>
-              <w:rPr>
-                <w:rFonts w:ascii="Times New Roman" w:hAnsi="Times New Roman" w:cs="Times New Roman"/>
-                <w:sz w:val="20"/>
-                <w:szCs w:val="20"/>
+                <w:sz w:val="18"/>
+                <w:szCs w:val="18"/>
+              </w:rPr>
+            </w:pPr>
+            <w:r>
+              <w:rPr>
+                <w:rFonts w:ascii="Times New Roman" w:hAnsi="Times New Roman" w:cs="Times New Roman"/>
+                <w:sz w:val="18"/>
+                <w:szCs w:val="18"/>
               </w:rPr>
               <w:t>202 310</w:t>
             </w:r>
@@ -2452,7 +2452,7 @@
           <w:tcPr>
             <w:tcW w:w="1260" w:type="dxa"/>
             <w:tcBorders>
-              <w:top w:val="single" w:sz="8" w:space="0" w:color="000000" w:themeColor="text1"/>
+              <w:top w:val="single" w:sz="4" w:space="0" w:color="auto"/>
               <w:bottom w:val="single" w:sz="8" w:space="0" w:color="000000" w:themeColor="text1"/>
             </w:tcBorders>
           </w:tcPr>
@@ -2463,23 +2463,23 @@
               <w:spacing w:line="240" w:lineRule="auto"/>
               <w:rPr>
                 <w:rFonts w:ascii="Times New Roman" w:hAnsi="Times New Roman" w:cs="Times New Roman"/>
-                <w:sz w:val="20"/>
-                <w:szCs w:val="20"/>
-              </w:rPr>
-            </w:pPr>
-            <w:r>
-              <w:rPr>
-                <w:rFonts w:ascii="Times New Roman" w:hAnsi="Times New Roman" w:cs="Times New Roman"/>
-                <w:sz w:val="20"/>
-                <w:szCs w:val="20"/>
+                <w:sz w:val="18"/>
+                <w:szCs w:val="18"/>
+              </w:rPr>
+            </w:pPr>
+            <w:r>
+              <w:rPr>
+                <w:rFonts w:ascii="Times New Roman" w:hAnsi="Times New Roman" w:cs="Times New Roman"/>
+                <w:sz w:val="18"/>
+                <w:szCs w:val="18"/>
               </w:rPr>
               <w:t>586 375</w:t>
             </w:r>
             <w:r>
               <w:rPr>
                 <w:rFonts w:ascii="Times New Roman" w:hAnsi="Times New Roman" w:cs="Times New Roman"/>
-                <w:sz w:val="20"/>
-                <w:szCs w:val="20"/>
+                <w:sz w:val="18"/>
+                <w:szCs w:val="18"/>
               </w:rPr>
               <w:t xml:space="preserve"> (26)</w:t>
             </w:r>
@@ -2491,23 +2491,23 @@
               <w:spacing w:line="240" w:lineRule="auto"/>
               <w:rPr>
                 <w:rFonts w:ascii="Times New Roman" w:hAnsi="Times New Roman" w:cs="Times New Roman"/>
-                <w:sz w:val="20"/>
-                <w:szCs w:val="20"/>
-              </w:rPr>
-            </w:pPr>
-            <w:r>
-              <w:rPr>
-                <w:rFonts w:ascii="Times New Roman" w:hAnsi="Times New Roman" w:cs="Times New Roman"/>
-                <w:sz w:val="20"/>
-                <w:szCs w:val="20"/>
+                <w:sz w:val="18"/>
+                <w:szCs w:val="18"/>
+              </w:rPr>
+            </w:pPr>
+            <w:r>
+              <w:rPr>
+                <w:rFonts w:ascii="Times New Roman" w:hAnsi="Times New Roman" w:cs="Times New Roman"/>
+                <w:sz w:val="18"/>
+                <w:szCs w:val="18"/>
               </w:rPr>
               <w:t>626 115</w:t>
             </w:r>
             <w:r>
               <w:rPr>
                 <w:rFonts w:ascii="Times New Roman" w:hAnsi="Times New Roman" w:cs="Times New Roman"/>
-                <w:sz w:val="20"/>
-                <w:szCs w:val="20"/>
+                <w:sz w:val="18"/>
+                <w:szCs w:val="18"/>
               </w:rPr>
               <w:t xml:space="preserve"> (57)</w:t>
             </w:r>
@@ -2519,23 +2519,23 @@
               <w:spacing w:line="240" w:lineRule="auto"/>
               <w:rPr>
                 <w:rFonts w:ascii="Times New Roman" w:hAnsi="Times New Roman" w:cs="Times New Roman"/>
-                <w:sz w:val="20"/>
-                <w:szCs w:val="20"/>
-              </w:rPr>
-            </w:pPr>
-            <w:r>
-              <w:rPr>
-                <w:rFonts w:ascii="Times New Roman" w:hAnsi="Times New Roman" w:cs="Times New Roman"/>
-                <w:sz w:val="20"/>
-                <w:szCs w:val="20"/>
+                <w:sz w:val="18"/>
+                <w:szCs w:val="18"/>
+              </w:rPr>
+            </w:pPr>
+            <w:r>
+              <w:rPr>
+                <w:rFonts w:ascii="Times New Roman" w:hAnsi="Times New Roman" w:cs="Times New Roman"/>
+                <w:sz w:val="18"/>
+                <w:szCs w:val="18"/>
               </w:rPr>
               <w:t>219 992</w:t>
             </w:r>
             <w:r>
               <w:rPr>
                 <w:rFonts w:ascii="Times New Roman" w:hAnsi="Times New Roman" w:cs="Times New Roman"/>
-                <w:sz w:val="20"/>
-                <w:szCs w:val="20"/>
+                <w:sz w:val="18"/>
+                <w:szCs w:val="18"/>
               </w:rPr>
               <w:t xml:space="preserve"> (58)</w:t>
             </w:r>
@@ -2545,7 +2545,7 @@
           <w:tcPr>
             <w:tcW w:w="1710" w:type="dxa"/>
             <w:tcBorders>
-              <w:top w:val="single" w:sz="8" w:space="0" w:color="000000" w:themeColor="text1"/>
+              <w:top w:val="single" w:sz="4" w:space="0" w:color="auto"/>
               <w:bottom w:val="single" w:sz="8" w:space="0" w:color="000000" w:themeColor="text1"/>
             </w:tcBorders>
           </w:tcPr>
@@ -2556,15 +2556,15 @@
               <w:spacing w:line="240" w:lineRule="auto"/>
               <w:rPr>
                 <w:rFonts w:ascii="Times New Roman" w:hAnsi="Times New Roman" w:cs="Times New Roman"/>
-                <w:sz w:val="20"/>
-                <w:szCs w:val="20"/>
-              </w:rPr>
-            </w:pPr>
-            <w:r>
-              <w:rPr>
-                <w:rFonts w:ascii="Times New Roman" w:hAnsi="Times New Roman" w:cs="Times New Roman"/>
-                <w:sz w:val="20"/>
-                <w:szCs w:val="20"/>
+                <w:sz w:val="18"/>
+                <w:szCs w:val="18"/>
+              </w:rPr>
+            </w:pPr>
+            <w:r>
+              <w:rPr>
+                <w:rFonts w:ascii="Times New Roman" w:hAnsi="Times New Roman" w:cs="Times New Roman"/>
+                <w:sz w:val="18"/>
+                <w:szCs w:val="18"/>
               </w:rPr>
               <w:t>3 694 (58 618)</w:t>
             </w:r>
@@ -2575,15 +2575,15 @@
               <w:spacing w:line="240" w:lineRule="auto"/>
               <w:rPr>
                 <w:rFonts w:ascii="Times New Roman" w:hAnsi="Times New Roman" w:cs="Times New Roman"/>
-                <w:sz w:val="20"/>
-                <w:szCs w:val="20"/>
-              </w:rPr>
-            </w:pPr>
-            <w:r>
-              <w:rPr>
-                <w:rFonts w:ascii="Times New Roman" w:hAnsi="Times New Roman" w:cs="Times New Roman"/>
-                <w:sz w:val="20"/>
-                <w:szCs w:val="20"/>
+                <w:sz w:val="18"/>
+                <w:szCs w:val="18"/>
+              </w:rPr>
+            </w:pPr>
+            <w:r>
+              <w:rPr>
+                <w:rFonts w:ascii="Times New Roman" w:hAnsi="Times New Roman" w:cs="Times New Roman"/>
+                <w:sz w:val="18"/>
+                <w:szCs w:val="18"/>
               </w:rPr>
               <w:t>6 957 (161 202)</w:t>
             </w:r>
@@ -2594,15 +2594,15 @@
               <w:spacing w:line="240" w:lineRule="auto"/>
               <w:rPr>
                 <w:rFonts w:ascii="Times New Roman" w:hAnsi="Times New Roman" w:cs="Times New Roman"/>
-                <w:sz w:val="20"/>
-                <w:szCs w:val="20"/>
-              </w:rPr>
-            </w:pPr>
-            <w:r>
-              <w:rPr>
-                <w:rFonts w:ascii="Times New Roman" w:hAnsi="Times New Roman" w:cs="Times New Roman"/>
-                <w:sz w:val="20"/>
-                <w:szCs w:val="20"/>
+                <w:sz w:val="18"/>
+                <w:szCs w:val="18"/>
+              </w:rPr>
+            </w:pPr>
+            <w:r>
+              <w:rPr>
+                <w:rFonts w:ascii="Times New Roman" w:hAnsi="Times New Roman" w:cs="Times New Roman"/>
+                <w:sz w:val="18"/>
+                <w:szCs w:val="18"/>
               </w:rPr>
               <w:t>2 304 (66 389)</w:t>
             </w:r>
@@ -2612,7 +2612,7 @@
           <w:tcPr>
             <w:tcW w:w="1440" w:type="dxa"/>
             <w:tcBorders>
-              <w:top w:val="single" w:sz="8" w:space="0" w:color="000000" w:themeColor="text1"/>
+              <w:top w:val="single" w:sz="4" w:space="0" w:color="auto"/>
               <w:bottom w:val="single" w:sz="8" w:space="0" w:color="000000" w:themeColor="text1"/>
             </w:tcBorders>
           </w:tcPr>
@@ -2623,15 +2623,15 @@
               <w:spacing w:line="240" w:lineRule="auto"/>
               <w:rPr>
                 <w:rFonts w:ascii="Times New Roman" w:hAnsi="Times New Roman" w:cs="Times New Roman"/>
-                <w:sz w:val="20"/>
-                <w:szCs w:val="20"/>
-              </w:rPr>
-            </w:pPr>
-            <w:r>
-              <w:rPr>
-                <w:rFonts w:ascii="Times New Roman" w:hAnsi="Times New Roman" w:cs="Times New Roman"/>
-                <w:sz w:val="20"/>
-                <w:szCs w:val="20"/>
+                <w:sz w:val="18"/>
+                <w:szCs w:val="18"/>
+              </w:rPr>
+            </w:pPr>
+            <w:r>
+              <w:rPr>
+                <w:rFonts w:ascii="Times New Roman" w:hAnsi="Times New Roman" w:cs="Times New Roman"/>
+                <w:sz w:val="18"/>
+                <w:szCs w:val="18"/>
               </w:rPr>
               <w:t>14 (3 422)</w:t>
             </w:r>
@@ -2642,15 +2642,15 @@
               <w:spacing w:line="240" w:lineRule="auto"/>
               <w:rPr>
                 <w:rFonts w:ascii="Times New Roman" w:hAnsi="Times New Roman" w:cs="Times New Roman"/>
-                <w:sz w:val="20"/>
-                <w:szCs w:val="20"/>
-              </w:rPr>
-            </w:pPr>
-            <w:r>
-              <w:rPr>
-                <w:rFonts w:ascii="Times New Roman" w:hAnsi="Times New Roman" w:cs="Times New Roman"/>
-                <w:sz w:val="20"/>
-                <w:szCs w:val="20"/>
+                <w:sz w:val="18"/>
+                <w:szCs w:val="18"/>
+              </w:rPr>
+            </w:pPr>
+            <w:r>
+              <w:rPr>
+                <w:rFonts w:ascii="Times New Roman" w:hAnsi="Times New Roman" w:cs="Times New Roman"/>
+                <w:sz w:val="18"/>
+                <w:szCs w:val="18"/>
               </w:rPr>
               <w:t>136 (32 889)</w:t>
             </w:r>
@@ -2661,23 +2661,23 @@
               <w:spacing w:line="240" w:lineRule="auto"/>
               <w:rPr>
                 <w:rFonts w:ascii="Times New Roman" w:hAnsi="Times New Roman" w:cs="Times New Roman"/>
-                <w:sz w:val="20"/>
-                <w:szCs w:val="20"/>
-              </w:rPr>
-            </w:pPr>
-            <w:r>
-              <w:rPr>
-                <w:rFonts w:ascii="Times New Roman" w:hAnsi="Times New Roman" w:cs="Times New Roman"/>
-                <w:sz w:val="20"/>
-                <w:szCs w:val="20"/>
+                <w:sz w:val="18"/>
+                <w:szCs w:val="18"/>
+              </w:rPr>
+            </w:pPr>
+            <w:r>
+              <w:rPr>
+                <w:rFonts w:ascii="Times New Roman" w:hAnsi="Times New Roman" w:cs="Times New Roman"/>
+                <w:sz w:val="18"/>
+                <w:szCs w:val="18"/>
               </w:rPr>
               <w:t xml:space="preserve">57 (11 </w:t>
             </w:r>
             <w:r>
               <w:rPr>
                 <w:rFonts w:ascii="Times New Roman" w:hAnsi="Times New Roman" w:cs="Times New Roman"/>
-                <w:sz w:val="20"/>
-                <w:szCs w:val="20"/>
+                <w:sz w:val="18"/>
+                <w:szCs w:val="18"/>
               </w:rPr>
               <w:t>167)</w:t>
             </w:r>
@@ -2687,7 +2687,7 @@
           <w:tcPr>
             <w:tcW w:w="1710" w:type="dxa"/>
             <w:tcBorders>
-              <w:top w:val="single" w:sz="8" w:space="0" w:color="000000" w:themeColor="text1"/>
+              <w:top w:val="single" w:sz="4" w:space="0" w:color="auto"/>
               <w:bottom w:val="single" w:sz="8" w:space="0" w:color="000000" w:themeColor="text1"/>
             </w:tcBorders>
           </w:tcPr>
@@ -2698,15 +2698,15 @@
               <w:spacing w:line="240" w:lineRule="auto"/>
               <w:rPr>
                 <w:rFonts w:ascii="Times New Roman" w:hAnsi="Times New Roman" w:cs="Times New Roman"/>
-                <w:sz w:val="20"/>
-                <w:szCs w:val="20"/>
-              </w:rPr>
-            </w:pPr>
-            <w:r>
-              <w:rPr>
-                <w:rFonts w:ascii="Times New Roman" w:hAnsi="Times New Roman" w:cs="Times New Roman"/>
-                <w:sz w:val="20"/>
-                <w:szCs w:val="20"/>
+                <w:sz w:val="18"/>
+                <w:szCs w:val="18"/>
+              </w:rPr>
+            </w:pPr>
+            <w:r>
+              <w:rPr>
+                <w:rFonts w:ascii="Times New Roman" w:hAnsi="Times New Roman" w:cs="Times New Roman"/>
+                <w:sz w:val="18"/>
+                <w:szCs w:val="18"/>
               </w:rPr>
               <w:t>33 243 (96 334)</w:t>
             </w:r>
@@ -2718,15 +2718,15 @@
               <w:spacing w:line="240" w:lineRule="auto"/>
               <w:rPr>
                 <w:rFonts w:ascii="Times New Roman" w:hAnsi="Times New Roman" w:cs="Times New Roman"/>
-                <w:sz w:val="20"/>
-                <w:szCs w:val="20"/>
-              </w:rPr>
-            </w:pPr>
-            <w:r>
-              <w:rPr>
-                <w:rFonts w:ascii="Times New Roman" w:hAnsi="Times New Roman" w:cs="Times New Roman"/>
-                <w:sz w:val="20"/>
-                <w:szCs w:val="20"/>
+                <w:sz w:val="18"/>
+                <w:szCs w:val="18"/>
+              </w:rPr>
+            </w:pPr>
+            <w:r>
+              <w:rPr>
+                <w:rFonts w:ascii="Times New Roman" w:hAnsi="Times New Roman" w:cs="Times New Roman"/>
+                <w:sz w:val="18"/>
+                <w:szCs w:val="18"/>
               </w:rPr>
               <w:t>56 452 (88 738)</w:t>
             </w:r>
@@ -2738,15 +2738,15 @@
               <w:spacing w:line="240" w:lineRule="auto"/>
               <w:rPr>
                 <w:rFonts w:ascii="Times New Roman" w:hAnsi="Times New Roman" w:cs="Times New Roman"/>
-                <w:sz w:val="20"/>
-                <w:szCs w:val="20"/>
-              </w:rPr>
-            </w:pPr>
-            <w:r>
-              <w:rPr>
-                <w:rFonts w:ascii="Times New Roman" w:hAnsi="Times New Roman" w:cs="Times New Roman"/>
-                <w:sz w:val="20"/>
-                <w:szCs w:val="20"/>
+                <w:sz w:val="18"/>
+                <w:szCs w:val="18"/>
+              </w:rPr>
+            </w:pPr>
+            <w:r>
+              <w:rPr>
+                <w:rFonts w:ascii="Times New Roman" w:hAnsi="Times New Roman" w:cs="Times New Roman"/>
+                <w:sz w:val="18"/>
+                <w:szCs w:val="18"/>
               </w:rPr>
               <w:t>22 786 (35 034)</w:t>
             </w:r>
@@ -2754,7 +2754,14 @@
         </w:tc>
       </w:tr>
     </w:tbl>
-    <w:p/>
+    <w:p>
+      <w:pPr>
+        <w:rPr>
+          <w:sz w:val="18"/>
+          <w:szCs w:val="18"/>
+        </w:rPr>
+      </w:pPr>
+    </w:p>
     <w:sectPr>
       <w:pgSz w:w="12240" w:h="15840"/>
       <w:pgMar w:top="1440" w:right="1440" w:bottom="1440" w:left="1440" w:header="720" w:footer="720" w:gutter="0"/>

</xml_diff>